<commit_message>
Start to implement simulator
</commit_message>
<xml_diff>
--- a/doc/analisis/BCF - Justificacion tecnologías utilizadas.docx
+++ b/doc/analisis/BCF - Justificacion tecnologías utilizadas.docx
@@ -329,7 +329,7 @@
                 <w:rFonts w:ascii="Times New Roman" w:hAnsi="Times New Roman"/>
                 <w:szCs w:val="20"/>
               </w:rPr>
-              <w:t>03/06</w:t>
+              <w:t>0/07</w:t>
             </w:r>
             <w:r>
               <w:rPr>
@@ -369,7 +369,7 @@
                 <w:rFonts w:ascii="Times New Roman" w:hAnsi="Times New Roman"/>
                 <w:szCs w:val="20"/>
               </w:rPr>
-              <w:t>Yassir Aguila Magne</w:t>
+              <w:t xml:space="preserve">Claudia Velarde </w:t>
             </w:r>
           </w:p>
         </w:tc>
@@ -395,7 +395,7 @@
                 <w:rFonts w:ascii="Times New Roman" w:hAnsi="Times New Roman"/>
                 <w:szCs w:val="20"/>
               </w:rPr>
-              <w:t>Primer borrador</w:t>
+              <w:t>Creación del documento</w:t>
             </w:r>
           </w:p>
         </w:tc>
@@ -870,7 +870,7 @@
                 <w:sz w:val="16"/>
                 <w:szCs w:val="16"/>
               </w:rPr>
-              <w:t>Yassir Aguila</w:t>
+              <w:t>Claudia Velarde</w:t>
             </w:r>
           </w:p>
         </w:tc>
@@ -899,7 +899,7 @@
                 <w:sz w:val="16"/>
                 <w:szCs w:val="16"/>
               </w:rPr>
-              <w:t>Administrador de proyectos de telecomunicaciones</w:t>
+              <w:t>Ing. de software de telecomunicaciones</w:t>
             </w:r>
           </w:p>
         </w:tc>
@@ -1199,71 +1199,10 @@
         <w:rPr>
           <w:lang w:val="es-AR"/>
         </w:rPr>
-        <w:t>Para implementar el proyecto VPhone se requieren varias tecnologías en las cuales se va a basar</w:t>
-      </w:r>
-      <w:r>
-        <w:rPr>
-          <w:lang w:val="es-AR"/>
-        </w:rPr>
-        <w:t xml:space="preserve">. </w:t>
-      </w:r>
-      <w:r>
-        <w:rPr>
-          <w:lang w:val="es-AR"/>
-        </w:rPr>
-        <w:t>Est</w:t>
-      </w:r>
-      <w:r>
-        <w:rPr>
-          <w:lang w:val="es-AR"/>
-        </w:rPr>
-        <w:t>o</w:t>
-      </w:r>
-      <w:r>
-        <w:rPr>
-          <w:lang w:val="es-AR"/>
-        </w:rPr>
-        <w:t xml:space="preserve"> es una parte fundamental para el desarro</w:t>
-      </w:r>
-      <w:r>
-        <w:rPr>
-          <w:lang w:val="es-AR"/>
-        </w:rPr>
-        <w:t xml:space="preserve">llo de la aplicación y por tanto </w:t>
-      </w:r>
-      <w:r>
-        <w:rPr>
-          <w:lang w:val="es-AR"/>
-        </w:rPr>
-        <w:t xml:space="preserve">vamos a exponer las distintas herramientas que se </w:t>
-      </w:r>
-      <w:r>
-        <w:rPr>
-          <w:lang w:val="es-AR"/>
-        </w:rPr>
-        <w:t xml:space="preserve">han seleccionado entre todas las </w:t>
-      </w:r>
-      <w:r>
-        <w:rPr>
-          <w:lang w:val="es-AR"/>
-        </w:rPr>
-        <w:t>alternativas</w:t>
-      </w:r>
-      <w:r>
-        <w:rPr>
-          <w:lang w:val="es-AR"/>
-        </w:rPr>
-        <w:t>.</w:t>
-      </w:r>
-    </w:p>
-    <w:p>
-      <w:pPr>
-        <w:rPr>
-          <w:b/>
-          <w:lang w:val="es-AR"/>
-        </w:rPr>
-      </w:pPr>
-    </w:p>
+        <w:t>Para implementar el proyecto BCF se requieren la interacción de diferentes tecnologías necesarias para su funcionamiento. Cada una de ellas será expuesta a continuación indicando sus beneficios y ventajas que aportan al proyecto.</w:t>
+      </w:r>
+    </w:p>
+    <w:p/>
     <w:p>
       <w:pPr>
         <w:pStyle w:val="Ttulo1"/>
@@ -1325,7 +1264,7 @@
         <w:rPr>
           <w:lang w:val="es-AR"/>
         </w:rPr>
-        <w:t>montar servidores, ya que presenta unos muy buenos resultados al mejor precio.</w:t>
+        <w:t>montar servidores, ya que presenta muy buenos resultados al mejor precio.</w:t>
       </w:r>
       <w:r>
         <w:rPr>
@@ -1345,16 +1284,38 @@
         </w:rPr>
         <w:t xml:space="preserve"> </w:t>
       </w:r>
+      <w:proofErr w:type="spellStart"/>
       <w:r>
         <w:rPr>
           <w:lang w:val="es-AR"/>
         </w:rPr>
-        <w:t>Debian y Red Hat.</w:t>
-      </w:r>
+        <w:t>Debian</w:t>
+      </w:r>
+      <w:proofErr w:type="spellEnd"/>
       <w:r>
         <w:rPr>
           <w:lang w:val="es-AR"/>
         </w:rPr>
+        <w:t xml:space="preserve"> y Red </w:t>
+      </w:r>
+      <w:proofErr w:type="spellStart"/>
+      <w:r>
+        <w:rPr>
+          <w:lang w:val="es-AR"/>
+        </w:rPr>
+        <w:t>Hat</w:t>
+      </w:r>
+      <w:proofErr w:type="spellEnd"/>
+      <w:r>
+        <w:rPr>
+          <w:lang w:val="es-AR"/>
+        </w:rPr>
+        <w:t>.</w:t>
+      </w:r>
+      <w:r>
+        <w:rPr>
+          <w:lang w:val="es-AR"/>
+        </w:rPr>
         <w:t xml:space="preserve"> </w:t>
       </w:r>
       <w:r>
@@ -1397,339 +1358,589 @@
     </w:p>
     <w:p>
       <w:pPr>
+        <w:pStyle w:val="Ttulo2"/>
+      </w:pPr>
+      <w:r>
+        <w:t>PROTOCOLO DE COMUNICACIÓN</w:t>
+      </w:r>
+    </w:p>
+    <w:p>
+      <w:pPr>
+        <w:rPr>
+          <w:lang w:val="es-AR"/>
+        </w:rPr>
+      </w:pPr>
+    </w:p>
+    <w:p>
+      <w:pPr>
         <w:pStyle w:val="Ttulo3"/>
       </w:pPr>
       <w:r>
+        <w:t>MAP</w:t>
+      </w:r>
+    </w:p>
+    <w:p>
+      <w:pPr>
+        <w:rPr>
+          <w:rFonts w:cs="Arial"/>
+          <w:szCs w:val="20"/>
+        </w:rPr>
+      </w:pPr>
+      <w:r>
+        <w:rPr>
+          <w:rFonts w:cs="Arial"/>
+          <w:szCs w:val="20"/>
+        </w:rPr>
+        <w:t>En las redes de telefonía fija, la ubicación del suscriptor es estática y se especifica de acuerdo con el esquema de</w:t>
+      </w:r>
+      <w:r>
+        <w:rPr>
+          <w:rFonts w:cs="Arial"/>
+          <w:szCs w:val="20"/>
+        </w:rPr>
+        <w:t xml:space="preserve"> numeración utilizado, en cambio, en los</w:t>
+      </w:r>
+      <w:r>
+        <w:rPr>
+          <w:rFonts w:cs="Arial"/>
+          <w:szCs w:val="20"/>
+        </w:rPr>
+        <w:t xml:space="preserve"> sistemas de telefonía celular, la ubicación del abonado puede cambiar drásticamente el sistema sin ser consciente</w:t>
+      </w:r>
+      <w:r>
+        <w:rPr>
+          <w:rFonts w:cs="Arial"/>
+          <w:szCs w:val="20"/>
+        </w:rPr>
+        <w:t>.</w:t>
+      </w:r>
+    </w:p>
+    <w:p>
+      <w:pPr>
+        <w:rPr>
+          <w:rFonts w:cs="Arial"/>
+          <w:szCs w:val="20"/>
+        </w:rPr>
+      </w:pPr>
+    </w:p>
+    <w:p>
+      <w:pPr>
+        <w:rPr>
+          <w:rFonts w:cs="Arial"/>
+          <w:szCs w:val="20"/>
+        </w:rPr>
+      </w:pPr>
+      <w:r>
+        <w:rPr>
+          <w:rFonts w:cs="Arial"/>
+          <w:szCs w:val="20"/>
+        </w:rPr>
+        <w:t xml:space="preserve">Mobile </w:t>
+      </w:r>
+      <w:proofErr w:type="spellStart"/>
+      <w:r>
+        <w:rPr>
+          <w:rFonts w:cs="Arial"/>
+          <w:szCs w:val="20"/>
+        </w:rPr>
+        <w:t>A</w:t>
+      </w:r>
+      <w:r>
+        <w:rPr>
+          <w:rFonts w:cs="Arial"/>
+          <w:szCs w:val="20"/>
+        </w:rPr>
+        <w:t>pplication</w:t>
+      </w:r>
+      <w:proofErr w:type="spellEnd"/>
+      <w:r>
+        <w:rPr>
+          <w:rFonts w:cs="Arial"/>
+          <w:szCs w:val="20"/>
+        </w:rPr>
+        <w:t xml:space="preserve"> </w:t>
+      </w:r>
+      <w:proofErr w:type="spellStart"/>
+      <w:r>
+        <w:rPr>
+          <w:rFonts w:cs="Arial"/>
+          <w:szCs w:val="20"/>
+        </w:rPr>
+        <w:t>P</w:t>
+      </w:r>
+      <w:r>
+        <w:rPr>
+          <w:rFonts w:cs="Arial"/>
+          <w:szCs w:val="20"/>
+        </w:rPr>
+        <w:t>art</w:t>
+      </w:r>
+      <w:proofErr w:type="spellEnd"/>
+      <w:r>
+        <w:rPr>
+          <w:rFonts w:cs="Arial"/>
+          <w:szCs w:val="20"/>
+        </w:rPr>
+        <w:t xml:space="preserve"> (MAP) es el protocolo que se utiliza para permit</w:t>
+      </w:r>
+      <w:r>
+        <w:rPr>
+          <w:rFonts w:cs="Arial"/>
+          <w:szCs w:val="20"/>
+        </w:rPr>
+        <w:t>ir que los nodos de la red GSM</w:t>
+      </w:r>
+      <w:r>
+        <w:rPr>
+          <w:rFonts w:cs="Arial"/>
+          <w:szCs w:val="20"/>
+        </w:rPr>
+        <w:t xml:space="preserve">, puedan comunicarse entre sí para proporcionar servicios, tales como la capacidad de </w:t>
+      </w:r>
+      <w:proofErr w:type="spellStart"/>
+      <w:r>
+        <w:rPr>
+          <w:rFonts w:cs="Arial"/>
+          <w:szCs w:val="20"/>
+        </w:rPr>
+        <w:t>roaming</w:t>
+      </w:r>
+      <w:proofErr w:type="spellEnd"/>
+      <w:r>
+        <w:rPr>
+          <w:rFonts w:cs="Arial"/>
+          <w:szCs w:val="20"/>
+        </w:rPr>
+        <w:t xml:space="preserve">, mensajería de texto (SMS), y la autenticación de abonado. </w:t>
+      </w:r>
+    </w:p>
+    <w:p>
+      <w:pPr>
+        <w:rPr>
+          <w:rFonts w:cs="Arial"/>
+          <w:szCs w:val="20"/>
+        </w:rPr>
+      </w:pPr>
+    </w:p>
+    <w:p>
+      <w:pPr>
+        <w:keepNext w:val="0"/>
+        <w:shd w:val="clear" w:color="auto" w:fill="FFFFFF"/>
+        <w:rPr>
+          <w:rFonts w:cs="Arial"/>
+          <w:szCs w:val="20"/>
+        </w:rPr>
+      </w:pPr>
+      <w:r>
+        <w:rPr>
+          <w:rFonts w:cs="Arial"/>
+          <w:szCs w:val="20"/>
+        </w:rPr>
+        <w:t>La premisa detrás de MAP es conectar los elementos de conmutación distribuidos, llamados centros de conmutación móvil (MSC) con una base de datos maestra llama</w:t>
+      </w:r>
+      <w:r>
+        <w:rPr>
+          <w:rFonts w:cs="Arial"/>
+          <w:szCs w:val="20"/>
+        </w:rPr>
+        <w:t>da</w:t>
+      </w:r>
+      <w:r>
+        <w:rPr>
+          <w:rFonts w:cs="Arial"/>
+          <w:szCs w:val="20"/>
+        </w:rPr>
+        <w:t xml:space="preserve"> Home </w:t>
+      </w:r>
+      <w:proofErr w:type="spellStart"/>
+      <w:r>
+        <w:rPr>
+          <w:rFonts w:cs="Arial"/>
+          <w:szCs w:val="20"/>
+        </w:rPr>
+        <w:t>Location</w:t>
+      </w:r>
+      <w:proofErr w:type="spellEnd"/>
+      <w:r>
+        <w:rPr>
+          <w:rFonts w:cs="Arial"/>
+          <w:szCs w:val="20"/>
+        </w:rPr>
+        <w:t xml:space="preserve"> </w:t>
+      </w:r>
+      <w:proofErr w:type="spellStart"/>
+      <w:r>
+        <w:rPr>
+          <w:rFonts w:cs="Arial"/>
+          <w:szCs w:val="20"/>
+        </w:rPr>
+        <w:t>Register</w:t>
+      </w:r>
+      <w:proofErr w:type="spellEnd"/>
+      <w:r>
+        <w:rPr>
+          <w:rFonts w:cs="Arial"/>
+          <w:szCs w:val="20"/>
+        </w:rPr>
+        <w:t xml:space="preserve"> (HLR). El HLR almacena de forma dinámica la ubicación actual y el perfil de un abonado de la red móvil. El HLR es consultado durante el procesamiento de una llamada entrante. A la inversa, el HLR se actualiza a medida que el abonado se mueve sobre la red y por lo tanto es atendida por diferentes </w:t>
+      </w:r>
+      <w:proofErr w:type="gramStart"/>
+      <w:r>
+        <w:rPr>
+          <w:rFonts w:cs="Arial"/>
+          <w:szCs w:val="20"/>
+        </w:rPr>
+        <w:t>conmutadores</w:t>
+      </w:r>
+      <w:proofErr w:type="gramEnd"/>
+      <w:r>
+        <w:rPr>
+          <w:rFonts w:cs="Arial"/>
+          <w:szCs w:val="20"/>
+        </w:rPr>
+        <w:t xml:space="preserve"> dentro de la red.</w:t>
+      </w:r>
+    </w:p>
+    <w:p>
+      <w:pPr>
+        <w:keepNext w:val="0"/>
+        <w:shd w:val="clear" w:color="auto" w:fill="FFFFFF"/>
+        <w:rPr>
+          <w:rFonts w:cs="Arial"/>
+          <w:szCs w:val="20"/>
+        </w:rPr>
+      </w:pPr>
+    </w:p>
+    <w:p>
+      <w:pPr>
+        <w:keepNext w:val="0"/>
+        <w:shd w:val="clear" w:color="auto" w:fill="FFFFFF"/>
+        <w:rPr>
+          <w:rFonts w:cs="Arial"/>
+          <w:szCs w:val="20"/>
+        </w:rPr>
+      </w:pPr>
+      <w:r>
+        <w:rPr>
+          <w:rFonts w:cs="Arial"/>
+          <w:szCs w:val="20"/>
+        </w:rPr>
+        <w:t>MAPA ha ido evolucionando a medida  que las redes inalámbricas han crecido, de apoyar estrictamente solo con voz, a apoyar los servicios de paquetes de datos también. </w:t>
+      </w:r>
+    </w:p>
+    <w:p>
+      <w:pPr>
+        <w:keepNext w:val="0"/>
+        <w:shd w:val="clear" w:color="auto" w:fill="FFFFFF"/>
+        <w:rPr>
+          <w:rFonts w:cs="Arial"/>
+          <w:szCs w:val="20"/>
+        </w:rPr>
+      </w:pPr>
+    </w:p>
+    <w:p>
+      <w:pPr>
+        <w:keepNext w:val="0"/>
+        <w:shd w:val="clear" w:color="auto" w:fill="FFFFFF"/>
+        <w:rPr>
+          <w:rFonts w:cs="Arial"/>
+          <w:szCs w:val="20"/>
+        </w:rPr>
+      </w:pPr>
+      <w:r>
+        <w:rPr>
+          <w:rFonts w:cs="Arial"/>
+          <w:szCs w:val="20"/>
+        </w:rPr>
+        <w:t>MAP cuenta con las siguientes características:</w:t>
+      </w:r>
+    </w:p>
+    <w:p>
+      <w:pPr>
+        <w:keepNext w:val="0"/>
+        <w:shd w:val="clear" w:color="auto" w:fill="FFFFFF"/>
+        <w:rPr>
+          <w:rFonts w:cs="Arial"/>
+          <w:szCs w:val="20"/>
+        </w:rPr>
+      </w:pPr>
+    </w:p>
+    <w:p>
+      <w:pPr>
+        <w:keepNext w:val="0"/>
+        <w:numPr>
+          <w:ilvl w:val="0"/>
+          <w:numId w:val="32"/>
+        </w:numPr>
+        <w:shd w:val="clear" w:color="auto" w:fill="FFFFFF"/>
+        <w:rPr>
+          <w:rFonts w:cs="Arial"/>
+          <w:szCs w:val="20"/>
+        </w:rPr>
+      </w:pPr>
+      <w:r>
+        <w:rPr>
+          <w:rFonts w:cs="Arial"/>
+          <w:szCs w:val="20"/>
+        </w:rPr>
+        <w:t>Gestión de la Movilidad</w:t>
+      </w:r>
+    </w:p>
+    <w:p>
+      <w:pPr>
+        <w:keepNext w:val="0"/>
+        <w:numPr>
+          <w:ilvl w:val="0"/>
+          <w:numId w:val="32"/>
+        </w:numPr>
+        <w:shd w:val="clear" w:color="auto" w:fill="FFFFFF"/>
+        <w:rPr>
+          <w:rFonts w:cs="Arial"/>
+          <w:szCs w:val="20"/>
+        </w:rPr>
+      </w:pPr>
+      <w:r>
+        <w:rPr>
+          <w:rFonts w:cs="Arial"/>
+          <w:szCs w:val="20"/>
+        </w:rPr>
+        <w:t>Operación y mantenimiento</w:t>
+      </w:r>
+    </w:p>
+    <w:p>
+      <w:pPr>
+        <w:keepNext w:val="0"/>
+        <w:numPr>
+          <w:ilvl w:val="0"/>
+          <w:numId w:val="32"/>
+        </w:numPr>
+        <w:shd w:val="clear" w:color="auto" w:fill="FFFFFF"/>
+        <w:rPr>
+          <w:rFonts w:cs="Arial"/>
+          <w:szCs w:val="20"/>
+        </w:rPr>
+      </w:pPr>
+      <w:r>
+        <w:rPr>
+          <w:rFonts w:cs="Arial"/>
+          <w:szCs w:val="20"/>
+        </w:rPr>
+        <w:t>Gestión de llamadas</w:t>
+      </w:r>
+    </w:p>
+    <w:p>
+      <w:pPr>
+        <w:keepNext w:val="0"/>
+        <w:numPr>
+          <w:ilvl w:val="0"/>
+          <w:numId w:val="32"/>
+        </w:numPr>
+        <w:shd w:val="clear" w:color="auto" w:fill="FFFFFF"/>
+        <w:rPr>
+          <w:rFonts w:cs="Arial"/>
+          <w:szCs w:val="20"/>
+        </w:rPr>
+      </w:pPr>
+      <w:r>
+        <w:rPr>
+          <w:rFonts w:cs="Arial"/>
+          <w:szCs w:val="20"/>
+        </w:rPr>
+        <w:t>Servicios Complementarios</w:t>
+      </w:r>
+    </w:p>
+    <w:p>
+      <w:pPr>
+        <w:keepNext w:val="0"/>
+        <w:numPr>
+          <w:ilvl w:val="0"/>
+          <w:numId w:val="32"/>
+        </w:numPr>
+        <w:shd w:val="clear" w:color="auto" w:fill="FFFFFF"/>
+        <w:rPr>
+          <w:rFonts w:cs="Arial"/>
+          <w:szCs w:val="20"/>
+        </w:rPr>
+      </w:pPr>
+      <w:r>
+        <w:rPr>
+          <w:rFonts w:cs="Arial"/>
+          <w:szCs w:val="20"/>
+        </w:rPr>
+        <w:t>Servicio De Mensajes Cortos</w:t>
+      </w:r>
+    </w:p>
+    <w:p>
+      <w:pPr>
+        <w:pStyle w:val="Ttulo2"/>
+        <w:rPr>
+          <w:rFonts w:cs="Arial"/>
+          <w:szCs w:val="20"/>
+        </w:rPr>
+      </w:pPr>
+      <w:r>
+        <w:lastRenderedPageBreak/>
+        <w:t>LENGUAJES DE PROGRAMACIÓN</w:t>
+      </w:r>
+    </w:p>
+    <w:p>
+      <w:pPr>
         <w:rPr>
           <w:lang w:val="es-AR"/>
         </w:rPr>
-        <w:t>Familia Windows</w:t>
-      </w:r>
-    </w:p>
-    <w:p>
-      <w:pPr>
-        <w:rPr>
-          <w:lang w:val="es-AR"/>
-        </w:rPr>
-      </w:pPr>
-    </w:p>
-    <w:p>
-      <w:pPr>
-        <w:rPr>
-          <w:lang w:val="es-AR"/>
-        </w:rPr>
-      </w:pPr>
-      <w:r>
-        <w:rPr>
-          <w:lang w:val="es-AR"/>
-        </w:rPr>
-        <w:t>Los sistemas operativos de Microsoft son los más difundidos, conocidos y</w:t>
-      </w:r>
-      <w:r>
-        <w:rPr>
-          <w:lang w:val="es-AR"/>
-        </w:rPr>
+      </w:pPr>
+    </w:p>
+    <w:p>
+      <w:pPr>
+        <w:pStyle w:val="Ttulo3"/>
+      </w:pPr>
+      <w:r>
+        <w:t>Java</w:t>
+      </w:r>
+    </w:p>
+    <w:p>
+      <w:r>
+        <w:t xml:space="preserve">Java 8 es la versión más reciente de Java que incluye nuevas características, mejoras y correcciones de </w:t>
+      </w:r>
+      <w:proofErr w:type="spellStart"/>
+      <w:r>
+        <w:t>bugs</w:t>
+      </w:r>
+      <w:proofErr w:type="spellEnd"/>
+      <w:r>
+        <w:t xml:space="preserve"> para mejorar la eficacia en el desarrollo y la ejecución de programas Java. </w:t>
+      </w:r>
+      <w:r>
+        <w:t>Se ha seleccionado dicha versión por su rendimiento</w:t>
+      </w:r>
+      <w:r>
+        <w:t>, el soporte</w:t>
+      </w:r>
+      <w:r>
+        <w:t xml:space="preserve"> y sus múltiples beneficios:</w:t>
+      </w:r>
+    </w:p>
+    <w:p/>
+    <w:p>
+      <w:pPr>
+        <w:numPr>
+          <w:ilvl w:val="0"/>
+          <w:numId w:val="35"/>
+        </w:numPr>
+      </w:pPr>
+      <w:r>
+        <w:t>Métodos de extensión virtual y expresión Lambd</w:t>
+      </w:r>
+      <w:r>
+        <w:t>a</w:t>
+      </w:r>
+      <w:r>
         <w:t xml:space="preserve"> </w:t>
       </w:r>
       <w:r>
-        <w:rPr>
-          <w:lang w:val="es-AR"/>
-        </w:rPr>
-        <w:t>utilizados en el mundo. Pero tienen serios problemas</w:t>
-      </w:r>
-      <w:r>
-        <w:rPr>
-          <w:lang w:val="es-AR"/>
-        </w:rPr>
-        <w:t xml:space="preserve"> de estabilidad y numerosos bug</w:t>
-      </w:r>
-      <w:r>
-        <w:rPr>
-          <w:lang w:val="es-AR"/>
-        </w:rPr>
-        <w:t>s</w:t>
-      </w:r>
-      <w:r>
-        <w:rPr>
-          <w:lang w:val="es-AR"/>
-        </w:rPr>
-        <w:t xml:space="preserve"> </w:t>
-      </w:r>
-      <w:r>
-        <w:rPr>
-          <w:lang w:val="es-AR"/>
-        </w:rPr>
-        <w:t>además se trata de un sistema operativo propietario y por tanto hay que pagar por</w:t>
-      </w:r>
-      <w:r>
-        <w:rPr>
-          <w:lang w:val="es-AR"/>
-        </w:rPr>
-        <w:t xml:space="preserve"> </w:t>
-      </w:r>
-      <w:r>
-        <w:rPr>
-          <w:lang w:val="es-AR"/>
-        </w:rPr>
-        <w:t>utilizarlo. A cambio su instalación, configuración y manejo s</w:t>
-      </w:r>
-      <w:r>
-        <w:rPr>
-          <w:lang w:val="es-AR"/>
-        </w:rPr>
-        <w:t>on muy fáciles e intuitivos</w:t>
-      </w:r>
-      <w:r>
-        <w:rPr>
-          <w:lang w:val="es-AR"/>
-        </w:rPr>
-        <w:t xml:space="preserve"> </w:t>
-      </w:r>
-      <w:r>
-        <w:rPr>
-          <w:lang w:val="es-AR"/>
-        </w:rPr>
-        <w:t>lo que hace que siga teniend</w:t>
-      </w:r>
-      <w:r>
-        <w:rPr>
-          <w:lang w:val="es-AR"/>
-        </w:rPr>
-        <w:t xml:space="preserve">o el apoyo de muchos usuarios. </w:t>
-      </w:r>
-    </w:p>
-    <w:p>
-      <w:pPr>
-        <w:rPr>
-          <w:lang w:val="es-AR"/>
-        </w:rPr>
-      </w:pPr>
-    </w:p>
-    <w:p>
-      <w:pPr>
-        <w:rPr>
-          <w:lang w:val="es-AR"/>
-        </w:rPr>
-      </w:pPr>
-      <w:r>
-        <w:rPr>
-          <w:lang w:val="es-AR"/>
-        </w:rPr>
-        <w:t>Debido a la experiencia de administración y al soporte adquirido del producto, se utilizó</w:t>
-      </w:r>
-      <w:r>
-        <w:rPr>
-          <w:lang w:val="es-AR"/>
-        </w:rPr>
-        <w:t xml:space="preserve"> </w:t>
-      </w:r>
-      <w:r>
-        <w:rPr>
-          <w:lang w:val="es-AR"/>
-        </w:rPr>
-        <w:t>Red Hat Linux 6.3</w:t>
-      </w:r>
-      <w:r>
-        <w:rPr>
-          <w:lang w:val="es-AR"/>
-        </w:rPr>
+        <w:sym w:font="Wingdings" w:char="F0E0"/>
+      </w:r>
+      <w:r>
+        <w:t xml:space="preserve"> Una de las funciones destacables de Java SE 8 es la implantación de expresiones Lambda y funciones adyacentes a la plataforma y el lenguaje de programación Java.</w:t>
+      </w:r>
+      <w:r>
+        <w:t xml:space="preserve"> Nos permite tratar una funcionalidad como el argumento de un método, o código como datos.</w:t>
+      </w:r>
+    </w:p>
+    <w:p>
+      <w:pPr>
+        <w:numPr>
+          <w:ilvl w:val="0"/>
+          <w:numId w:val="35"/>
+        </w:numPr>
+      </w:pPr>
+      <w:r>
+        <w:t>API de fecha y hora</w:t>
+      </w:r>
+      <w:r>
+        <w:sym w:font="Wingdings" w:char="F0E0"/>
+      </w:r>
+      <w:r>
+        <w:t xml:space="preserve"> Esta nueva API permitirá a los administradores gestionar datos de fecha y hora de forma mucho más natural y fácil de comprender.</w:t>
+      </w:r>
+    </w:p>
+    <w:p>
+      <w:pPr>
+        <w:numPr>
+          <w:ilvl w:val="0"/>
+          <w:numId w:val="35"/>
+        </w:numPr>
+      </w:pPr>
+      <w:r>
+        <w:t xml:space="preserve">Seguridad mejorada </w:t>
+      </w:r>
+      <w:r>
+        <w:sym w:font="Wingdings" w:char="F0E0"/>
+      </w:r>
+      <w:r>
+        <w:t xml:space="preserve"> Sustitución de la lista de métodos sensibles al emisor mantenida a mano existente por un mecanismo que identifica con mayor precisión dichos métodos y permite detectar a los emisores de forma fiable.</w:t>
+      </w:r>
+    </w:p>
+    <w:p/>
+    <w:p>
+      <w:pPr>
+        <w:pStyle w:val="Ttulo3"/>
+      </w:pPr>
+      <w:r>
+        <w:t>C++</w:t>
+      </w:r>
+    </w:p>
+    <w:p>
+      <w:r>
+        <w:t xml:space="preserve">La plataforma que maneja el </w:t>
+      </w:r>
+      <w:proofErr w:type="spellStart"/>
+      <w:r>
+        <w:t>stack</w:t>
+      </w:r>
+      <w:proofErr w:type="spellEnd"/>
+      <w:r>
+        <w:t xml:space="preserve"> de protocolos de SS7 es </w:t>
+      </w:r>
+      <w:proofErr w:type="spellStart"/>
+      <w:r>
+        <w:rPr>
+          <w:i/>
+        </w:rPr>
+        <w:t>Signalware</w:t>
+      </w:r>
+      <w:proofErr w:type="spellEnd"/>
+      <w:r>
+        <w:t xml:space="preserve"> al cual solo se puede acceder mediante aplicaciones en </w:t>
+      </w:r>
+      <w:proofErr w:type="spellStart"/>
+      <w:r>
+        <w:t>c++</w:t>
+      </w:r>
+      <w:proofErr w:type="spellEnd"/>
+      <w:r>
         <w:t>.</w:t>
       </w:r>
     </w:p>
-    <w:p>
-      <w:pPr>
-        <w:rPr>
-          <w:lang w:val="es-AR"/>
-        </w:rPr>
-      </w:pPr>
-    </w:p>
+    <w:p/>
     <w:p>
       <w:pPr>
         <w:pStyle w:val="Ttulo2"/>
       </w:pPr>
       <w:r>
-        <w:t>PLATAFORMA</w:t>
-      </w:r>
-    </w:p>
-    <w:p>
-      <w:pPr>
-        <w:rPr>
-          <w:lang w:val="es-AR"/>
-        </w:rPr>
-      </w:pPr>
-    </w:p>
-    <w:p>
-      <w:pPr>
-        <w:pStyle w:val="Ttulo3"/>
-      </w:pPr>
-      <w:r>
-        <w:t>PBX</w:t>
-      </w:r>
-    </w:p>
-    <w:p>
-      <w:pPr>
-        <w:pStyle w:val="Ttulo4"/>
-        <w:rPr>
-          <w:rFonts w:ascii="Arial" w:hAnsi="Arial" w:cs="Arial"/>
-          <w:sz w:val="20"/>
-          <w:szCs w:val="26"/>
-        </w:rPr>
-      </w:pPr>
-      <w:r>
-        <w:rPr>
-          <w:rFonts w:ascii="Arial" w:hAnsi="Arial" w:cs="Arial"/>
-          <w:sz w:val="20"/>
-          <w:szCs w:val="26"/>
-        </w:rPr>
-        <w:t>Asterisk</w:t>
+        <w:t>BASE DE DATOS</w:t>
       </w:r>
     </w:p>
     <w:p/>
     <w:p>
       <w:r>
-        <w:t>Asterisk es software open source, hecho en lenguaje C y creado originalmente por Mark Spencer (actual CTO de Digium, empresa que patrocina la mayor parte del desarrollo de Asterisk). Este software, por sí solo, no es una herramienta plug-and-play que venga lista para hacer llamadas, sino que es necesario atravesar por numerosos pasos (descarga, compilación, instalación y configuración) para que pueda realizar labores útiles. Sin embargo, es un elemento base (una plataforma para crear cosas más grandes) para que de allí podamos construir un sin fin de aplicaciones basadas no solamente en voz, sino en la unión con datos y/o cualquier otro sistema de cómputo que necesitamos que interactúe con un teléfono.</w:t>
-      </w:r>
-    </w:p>
-    <w:p>
-      <w:pPr>
-        <w:pStyle w:val="Ttulo4"/>
-        <w:rPr>
-          <w:rFonts w:ascii="Arial" w:hAnsi="Arial" w:cs="Arial"/>
-          <w:sz w:val="20"/>
-          <w:szCs w:val="26"/>
-        </w:rPr>
-      </w:pPr>
-      <w:r>
-        <w:rPr>
-          <w:rFonts w:ascii="Arial" w:hAnsi="Arial" w:cs="Arial"/>
-          <w:sz w:val="20"/>
-          <w:szCs w:val="26"/>
-        </w:rPr>
-        <w:t>Elastix</w:t>
-      </w:r>
-    </w:p>
-    <w:p/>
-    <w:p>
-      <w:r>
-        <w:t xml:space="preserve">Elastix es una distribución creada por Palosanto Solutions, cuya base de operaciones está en Guayaquil, Ecuador. Elastix surgió en el 2006 como una interfaz de tarificación de llamadas para Asterisk (una herramienta para interpretar los registros de llamadas que Asterisk genera), pero rápidamente se convirtió en una suite de comunicaciones que integra varios productos en uno, ya que en un solo CD es posible instalar (en un solo paso) no solamente Asterisk, sino una interfaz web de configuración como FreePBX, un sistema de base de datos (MySQL), un sistema de mensajería instantánea (OpenFire), soporte para fax (Hylafax) y un CRM (vtiger) entre otras aplicaciones más que incluye. Hoy en día Elastix es la distribución basada en </w:t>
-      </w:r>
-      <w:r>
-        <w:lastRenderedPageBreak/>
-        <w:t>Asterisk que más seguidores tiene. Al igual que Asterisk, Elastix es un proyecto open source, con lo que es libre y gratuito.</w:t>
-      </w:r>
-    </w:p>
-    <w:p>
-      <w:pPr>
-        <w:pStyle w:val="Ttulo4"/>
-        <w:rPr>
-          <w:rFonts w:ascii="Arial" w:hAnsi="Arial" w:cs="Arial"/>
-          <w:sz w:val="20"/>
-          <w:szCs w:val="26"/>
-        </w:rPr>
-      </w:pPr>
-      <w:r>
-        <w:rPr>
-          <w:rFonts w:ascii="Arial" w:hAnsi="Arial" w:cs="Arial"/>
-          <w:sz w:val="20"/>
-          <w:szCs w:val="26"/>
-        </w:rPr>
-        <w:t>Trixbox</w:t>
-      </w:r>
-    </w:p>
-    <w:p/>
-    <w:p>
-      <w:r>
-        <w:t>En sus inicios fue conocida como Asterisk@Home, y fue la primera distribución todo en uno que hacía uso de FreePBX + MySQL + PHP + CentOS + Asterisk para levantar un conmutador IP de manera rápida. En el 2006 cambia su nombre a Trixbox y se separa en las versiones CE (Community Edition) y Pro, que es el servicio de paga proporcionado por </w:t>
-      </w:r>
-      <w:r>
-        <w:rPr>
-          <w:bCs/>
-        </w:rPr>
-        <w:t>Fonality</w:t>
-      </w:r>
-      <w:r>
-        <w:t> (la empresa que compró su desarrollo). Trixbox es más usada en el mercado norteamericano al estar creada originalmente en inglés y tener su base de operaciones en EUA. Sin embargo, al utilizar la misma interfaz de FreePBX, las funcionalidades que ofrece esta plataforma son casi las mismas que el resto de las distribuciones que se basan en ella.</w:t>
-      </w:r>
-    </w:p>
-    <w:p>
-      <w:pPr>
-        <w:pStyle w:val="Ttulo4"/>
-        <w:rPr>
-          <w:rFonts w:ascii="Arial" w:hAnsi="Arial" w:cs="Arial"/>
-          <w:sz w:val="20"/>
-          <w:szCs w:val="26"/>
-        </w:rPr>
-      </w:pPr>
-      <w:r>
-        <w:rPr>
-          <w:rFonts w:ascii="Arial" w:hAnsi="Arial" w:cs="Arial"/>
-          <w:sz w:val="20"/>
-          <w:szCs w:val="26"/>
-        </w:rPr>
-        <w:t>FreePBX</w:t>
-      </w:r>
-    </w:p>
-    <w:p/>
-    <w:p>
-      <w:r>
-        <w:t>Como tal, FreePBX no es una distribución (aunque hay un ISO que se puede descargar que instala CentOS + FreePBX + Asterisk en un solo paso). FreePBX es una interfaz gráfica web que nos permite simplificar el trabajo de configuración básica de Asterisk.</w:t>
-      </w:r>
-    </w:p>
-    <w:p/>
-    <w:p>
-      <w:pPr>
-        <w:pStyle w:val="Ttulo4"/>
-        <w:rPr>
-          <w:rFonts w:ascii="Arial" w:hAnsi="Arial" w:cs="Arial"/>
-          <w:sz w:val="20"/>
-          <w:szCs w:val="26"/>
-        </w:rPr>
-      </w:pPr>
-      <w:r>
-        <w:rPr>
-          <w:rFonts w:ascii="Arial" w:hAnsi="Arial" w:cs="Arial"/>
-          <w:sz w:val="20"/>
-          <w:szCs w:val="26"/>
-        </w:rPr>
-        <w:t>Conclusión</w:t>
-      </w:r>
-    </w:p>
-    <w:p/>
-    <w:p>
-      <w:r>
-        <w:t>No importa la distribución que elijamos, todas ellas tienen algo en común: utilizan el software de Asterisk como una base para montar el resto de la experiencia para el usuario. Algunas instalan software extra, algunas te </w:t>
-      </w:r>
-      <w:r>
-        <w:rPr>
-          <w:i/>
-          <w:iCs/>
-        </w:rPr>
-        <w:t>preguntan</w:t>
-      </w:r>
-      <w:r>
-        <w:t> si lo quieres instalar, otras ni siquiera lo traen.</w:t>
-      </w:r>
-    </w:p>
-    <w:p/>
-    <w:p>
-      <w:r>
-        <w:t>Se tomo la base pura de todas las opciones: Asterisk, el cual será configurado a medida para no tener módulos, herramientas innecesarias con el fin de conseguir la mayor eficiencia en las llamadas y tarifación.</w:t>
-      </w:r>
-    </w:p>
-    <w:p/>
-    <w:p>
-      <w:pPr>
-        <w:pStyle w:val="Ttulo3"/>
-      </w:pPr>
-      <w:r>
-        <w:t>Base de datos</w:t>
-      </w:r>
-    </w:p>
-    <w:p/>
-    <w:p>
-      <w:r>
-        <w:t>Se toma el gestor MySQL</w:t>
-      </w:r>
+        <w:t xml:space="preserve">Se toma el gestor </w:t>
+      </w:r>
+      <w:proofErr w:type="spellStart"/>
+      <w:r>
+        <w:t>MySQL</w:t>
+      </w:r>
+      <w:proofErr w:type="spellEnd"/>
       <w:r>
         <w:t xml:space="preserve"> por la experiencia y el uso en los principales sistemas actuales, y los beneficios son:</w:t>
       </w:r>
@@ -1816,738 +2027,561 @@
         </w:numPr>
       </w:pPr>
       <w:r>
-        <w:t>Su conectividad, velocidad, y seguridad hacen de MySQL Server altamente apropiado para acceder bases de datos en Internet</w:t>
+        <w:t xml:space="preserve">Su conectividad, velocidad, y seguridad hacen de </w:t>
+      </w:r>
+      <w:proofErr w:type="spellStart"/>
+      <w:r>
+        <w:t>MySQL</w:t>
+      </w:r>
+      <w:proofErr w:type="spellEnd"/>
+      <w:r>
+        <w:t xml:space="preserve"> Server altamente apropiado para acceder bases de datos en Internet</w:t>
       </w:r>
       <w:r>
         <w:t>.</w:t>
       </w:r>
     </w:p>
     <w:p/>
+    <w:p>
+      <w:pPr>
+        <w:pStyle w:val="Ttulo2"/>
+      </w:pPr>
+      <w:r>
+        <w:t>SERVICIOS WEB</w:t>
+      </w:r>
+    </w:p>
+    <w:p>
+      <w:pPr>
+        <w:rPr>
+          <w:lang w:val="es-AR"/>
+        </w:rPr>
+      </w:pPr>
+    </w:p>
+    <w:p>
+      <w:pPr>
+        <w:pStyle w:val="Ttulo3"/>
+      </w:pPr>
+      <w:proofErr w:type="spellStart"/>
+      <w:r>
+        <w:t>Jetty</w:t>
+      </w:r>
+      <w:proofErr w:type="spellEnd"/>
+    </w:p>
+    <w:p>
+      <w:proofErr w:type="spellStart"/>
+      <w:r>
+        <w:t>Jetty</w:t>
+      </w:r>
+      <w:proofErr w:type="spellEnd"/>
+      <w:r>
+        <w:t xml:space="preserve"> es un servidor HTTP 100% basado en Java y un contenedor de </w:t>
+      </w:r>
+      <w:proofErr w:type="spellStart"/>
+      <w:r>
+        <w:t>Servlets</w:t>
+      </w:r>
+      <w:proofErr w:type="spellEnd"/>
+      <w:r>
+        <w:t xml:space="preserve"> escrito en Java. </w:t>
+      </w:r>
+    </w:p>
     <w:p/>
     <w:p>
+      <w:proofErr w:type="spellStart"/>
+      <w:r>
+        <w:t>Jetty</w:t>
+      </w:r>
+      <w:proofErr w:type="spellEnd"/>
+      <w:r>
+        <w:t xml:space="preserve"> es utilizado por otros proyectos, como por ejemplo los servidores de aplicación </w:t>
+      </w:r>
+      <w:proofErr w:type="spellStart"/>
+      <w:r>
+        <w:t>JBoss</w:t>
+      </w:r>
+      <w:proofErr w:type="spellEnd"/>
+      <w:r>
+        <w:t xml:space="preserve"> y Apache </w:t>
+      </w:r>
+      <w:proofErr w:type="spellStart"/>
+      <w:r>
+        <w:t>Geronimo</w:t>
+      </w:r>
+      <w:proofErr w:type="spellEnd"/>
+      <w:r>
+        <w:t xml:space="preserve">; y por el </w:t>
+      </w:r>
+      <w:proofErr w:type="spellStart"/>
+      <w:r>
+        <w:t>plug</w:t>
+      </w:r>
+      <w:proofErr w:type="spellEnd"/>
+      <w:r>
+        <w:t xml:space="preserve">-in Google Web </w:t>
+      </w:r>
+      <w:proofErr w:type="spellStart"/>
+      <w:r>
+        <w:t>Toolkit</w:t>
+      </w:r>
+      <w:proofErr w:type="spellEnd"/>
+      <w:r>
+        <w:t xml:space="preserve"> para Eclipse. Otros servidores de aplicaciones propietarios también lo usan, como por ejemplo My </w:t>
+      </w:r>
+      <w:proofErr w:type="spellStart"/>
+      <w:r>
+        <w:t>webMethods</w:t>
+      </w:r>
+      <w:proofErr w:type="spellEnd"/>
+      <w:r>
+        <w:t xml:space="preserve"> Server (de Software AG).</w:t>
+      </w:r>
+    </w:p>
+    <w:p/>
+    <w:p>
+      <w:r>
+        <w:t xml:space="preserve">El desarrollo de </w:t>
+      </w:r>
+      <w:proofErr w:type="spellStart"/>
+      <w:r>
+        <w:t>Jetty</w:t>
+      </w:r>
+      <w:proofErr w:type="spellEnd"/>
+      <w:r>
+        <w:t xml:space="preserve"> se enfoca en crear un servidor web sencillo, eficiente, </w:t>
+      </w:r>
+      <w:proofErr w:type="spellStart"/>
+      <w:r>
+        <w:t>empotrable</w:t>
+      </w:r>
+      <w:proofErr w:type="spellEnd"/>
+      <w:r>
+        <w:t xml:space="preserve"> y </w:t>
+      </w:r>
+      <w:proofErr w:type="spellStart"/>
+      <w:r>
+        <w:t>pluggable</w:t>
+      </w:r>
+      <w:proofErr w:type="spellEnd"/>
+      <w:r>
+        <w:t xml:space="preserve">. El tamaño tan pequeño de </w:t>
+      </w:r>
+      <w:proofErr w:type="spellStart"/>
+      <w:r>
+        <w:t>Jetty</w:t>
+      </w:r>
+      <w:proofErr w:type="spellEnd"/>
+      <w:r>
+        <w:t xml:space="preserve"> lo hace apropiado para ofrecer servicios Web en una aplicación Java empotrada.</w:t>
+      </w:r>
+    </w:p>
+    <w:p/>
+    <w:p>
       <w:pPr>
         <w:pStyle w:val="Ttulo3"/>
       </w:pPr>
-      <w:r>
-        <w:t>Lenguaje de programación</w:t>
-      </w:r>
-    </w:p>
-    <w:p/>
-    <w:p>
-      <w:r>
-        <w:lastRenderedPageBreak/>
-        <w:t>Se ha seleccionado el lenguaje java en su versión 7 por su rendimiento y sus múltiples beneficios: Independiente de la plataforma, orientado a objetos, gestión de memoria, open source y el manejo de hilos y su sincronización.</w:t>
-      </w:r>
-    </w:p>
-    <w:p/>
-    <w:p>
-      <w:pPr>
-        <w:pStyle w:val="Ttulo3"/>
-      </w:pPr>
-      <w:r>
-        <w:t>Software salida de llamadas</w:t>
-      </w:r>
-    </w:p>
-    <w:p/>
-    <w:p>
-      <w:r>
-        <w:t xml:space="preserve">Se ha utilizado el software con menos problemas de compatibilidad con la plataforma Asterisk: Librerías para la señalización SS7, driver Wanpipe compatible con las tarjetas E1 Sangoma, Dahdi que une la </w:t>
-      </w:r>
-      <w:r>
-        <w:t>señalización</w:t>
-      </w:r>
-      <w:r>
-        <w:t xml:space="preserve"> SS7 con el protocolo SIP el cual es manejado por Asterisk.</w:t>
-      </w:r>
-    </w:p>
-    <w:p/>
-    <w:p>
-      <w:pPr>
-        <w:pStyle w:val="Ttulo3"/>
-      </w:pPr>
-      <w:r>
-        <w:t>Seguridad</w:t>
-      </w:r>
-    </w:p>
-    <w:p/>
-    <w:p>
-      <w:pPr>
-        <w:rPr>
-          <w:lang w:val="es-AR"/>
-        </w:rPr>
-      </w:pPr>
-      <w:r>
-        <w:rPr>
-          <w:lang w:val="es-AR"/>
-        </w:rPr>
-        <w:t xml:space="preserve">Se ha utilizado la </w:t>
-      </w:r>
-      <w:r>
-        <w:rPr>
-          <w:lang w:val="es-AR"/>
-        </w:rPr>
-        <w:t>librería</w:t>
-      </w:r>
-      <w:r>
-        <w:rPr>
-          <w:lang w:val="es-AR"/>
-        </w:rPr>
-        <w:t xml:space="preserve"> fail2ban por su eficacia en sistemas operativos Linux, </w:t>
-      </w:r>
-      <w:r>
-        <w:rPr>
-          <w:lang w:val="es-AR"/>
-        </w:rPr>
-        <w:t>además</w:t>
-      </w:r>
-      <w:r>
-        <w:rPr>
-          <w:lang w:val="es-AR"/>
-        </w:rPr>
-        <w:t xml:space="preserve"> de utilizar el firewall nativo de Linux Red Hat.</w:t>
-      </w:r>
-    </w:p>
-    <w:p>
-      <w:pPr>
-        <w:rPr>
-          <w:b/>
-          <w:lang w:val="es-AR"/>
-        </w:rPr>
-      </w:pPr>
-    </w:p>
-    <w:p>
-      <w:pPr>
-        <w:pStyle w:val="Ttulo2"/>
-      </w:pPr>
-      <w:r>
-        <w:t>PORTAL INTERNO</w:t>
-      </w:r>
-    </w:p>
-    <w:p>
-      <w:pPr>
-        <w:rPr>
-          <w:lang w:val="es-AR"/>
-        </w:rPr>
-      </w:pPr>
-    </w:p>
-    <w:p>
-      <w:pPr>
-        <w:rPr>
-          <w:lang w:val="es-AR"/>
-        </w:rPr>
-      </w:pPr>
-      <w:r>
-        <w:rPr>
-          <w:lang w:val="es-AR"/>
-        </w:rPr>
-        <w:t>Debido al framework de la plataforma PortalV, se ha añadido funcionalidad al mismo para implementar los requerimientos del portal interno, el framework esta basado en el lenguaje PHP.</w:t>
-      </w:r>
-    </w:p>
-    <w:p>
-      <w:pPr>
-        <w:rPr>
-          <w:lang w:val="es-AR"/>
-        </w:rPr>
-      </w:pPr>
-    </w:p>
-    <w:p>
-      <w:pPr>
-        <w:pStyle w:val="Ttulo2"/>
-      </w:pPr>
-      <w:r>
-        <w:t>PORTAL</w:t>
-      </w:r>
-      <w:r>
-        <w:t xml:space="preserve"> DE AUTOGESTIÓN</w:t>
-      </w:r>
-    </w:p>
-    <w:p>
-      <w:pPr>
-        <w:rPr>
-          <w:lang w:val="es-AR"/>
-        </w:rPr>
-      </w:pPr>
-    </w:p>
-    <w:p>
-      <w:pPr>
-        <w:rPr>
-          <w:lang w:val="es-AR"/>
-        </w:rPr>
-      </w:pPr>
-      <w:r>
-        <w:rPr>
-          <w:lang w:val="es-AR"/>
-        </w:rPr>
-        <w:t>Ya que se utiliza por excelencia Java para el desarrollo de la plataforma, de igual forma se toma Java para el desarrollo web ya que p</w:t>
-      </w:r>
-      <w:r>
-        <w:rPr>
-          <w:lang w:val="es-AR"/>
-        </w:rPr>
-        <w:t>or encima de los estándares que ofrece JEE para el desarrollo de aplicaciones Java en el servidor (Servlets, JSP’s, etc.), existen multitud de frameworks y librerías que ofrecen capas para el desarrollo de aplicaciones Web de manera más ágil, organizada y escalable.</w:t>
-      </w:r>
-    </w:p>
-    <w:p>
-      <w:pPr>
-        <w:rPr>
-          <w:lang w:val="es-AR"/>
-        </w:rPr>
-      </w:pPr>
-    </w:p>
-    <w:p>
-      <w:pPr>
-        <w:pStyle w:val="Ttulo3"/>
-      </w:pPr>
-      <w:r>
-        <w:t>G</w:t>
-      </w:r>
-      <w:r>
-        <w:t>LASSFISH</w:t>
-      </w:r>
-    </w:p>
-    <w:p>
-      <w:pPr>
-        <w:rPr>
-          <w:lang w:val="es-AR"/>
-        </w:rPr>
-      </w:pPr>
-    </w:p>
-    <w:p>
-      <w:pPr>
-        <w:ind w:left="708" w:hanging="708"/>
-        <w:rPr>
-          <w:lang w:val="es-AR"/>
-        </w:rPr>
-      </w:pPr>
-      <w:r>
-        <w:rPr>
-          <w:lang w:val="es-AR"/>
-        </w:rPr>
-        <w:t>E</w:t>
-      </w:r>
-      <w:r>
-        <w:t>s un </w:t>
-      </w:r>
-      <w:r>
-        <w:t>servidor de aplicaciones</w:t>
-      </w:r>
-      <w:r>
-        <w:t> de software libre desarrollado por </w:t>
-      </w:r>
-      <w:r>
-        <w:t>Sun Microsystems</w:t>
-      </w:r>
-      <w:r>
-        <w:t>, compañía adquirida por </w:t>
-      </w:r>
-      <w:r>
-        <w:t>Oracle Corporation</w:t>
-      </w:r>
-      <w:r>
-        <w:t>, que implementa las tecnologías definidas en la plataforma </w:t>
-      </w:r>
-      <w:r>
-        <w:t>Java EE</w:t>
-      </w:r>
-      <w:r>
-        <w:t> y permite ejecutar aplicaciones que siguen esta especificación. Es gratuito, de </w:t>
-      </w:r>
-      <w:r>
-        <w:t>código libre</w:t>
-      </w:r>
-      <w:r>
-        <w:t> y se distribuye bajo un licenciamiento dual a través de la licencia </w:t>
-      </w:r>
-      <w:r>
-        <w:t>CDDL</w:t>
-      </w:r>
-      <w:r>
-        <w:t> y la </w:t>
-      </w:r>
-      <w:r>
-        <w:t>GNU GPL</w:t>
-      </w:r>
-      <w:r>
-        <w:t>.</w:t>
-      </w:r>
-    </w:p>
-    <w:p>
-      <w:pPr>
-        <w:pStyle w:val="Prrafodelista"/>
-        <w:spacing w:line="276" w:lineRule="auto"/>
-        <w:ind w:left="0"/>
-        <w:rPr>
-          <w:rFonts w:cs="Arial"/>
-          <w:bCs/>
-          <w:szCs w:val="20"/>
-          <w:lang w:val="es-AR"/>
-        </w:rPr>
-      </w:pPr>
-    </w:p>
-    <w:p>
-      <w:pPr>
-        <w:pStyle w:val="Ttulo3"/>
-      </w:pPr>
-      <w:r>
-        <w:t>JBOSS</w:t>
-      </w:r>
-    </w:p>
-    <w:p/>
-    <w:p>
-      <w:r>
-        <w:rPr>
-          <w:bCs/>
-        </w:rPr>
-        <w:t>JBoss AS es el primer servidor de aplicaciones de código abierto, preparado para la producción y certificado J2EE 1.4, disponible en el mercado, ofreciendo una plataforma de alto rendimiento para aplicaciones de e-business. Combinando una arquitectura orientada a servicios SOA, con una licencia GNU de código abierto, JBoss AS puede ser descargado, utilizado, incrustado y distribuido sin restricciones por la licencia.</w:t>
-      </w:r>
-    </w:p>
-    <w:p/>
-    <w:p>
-      <w:r>
-        <w:t>Se toma jBoss como servidor para la aplicación del portal por los servicios que ofrece frente a las otras opciones (Glashfish, Tomcat):</w:t>
-      </w:r>
-    </w:p>
-    <w:p>
-      <w:r>
-        <w:t xml:space="preserve"> </w:t>
-      </w:r>
-    </w:p>
-    <w:p>
-      <w:pPr>
-        <w:keepNext w:val="0"/>
+      <w:proofErr w:type="spellStart"/>
+      <w:r>
+        <w:t>Tomcat</w:t>
+      </w:r>
+      <w:proofErr w:type="spellEnd"/>
+    </w:p>
+    <w:p>
+      <w:r>
+        <w:t xml:space="preserve">Apache </w:t>
+      </w:r>
+      <w:proofErr w:type="spellStart"/>
+      <w:r>
+        <w:t>Tomcat</w:t>
+      </w:r>
+      <w:proofErr w:type="spellEnd"/>
+      <w:r>
+        <w:t xml:space="preserve"> funciona como un contenedor de </w:t>
+      </w:r>
+      <w:proofErr w:type="spellStart"/>
+      <w:r>
+        <w:t>servlets</w:t>
+      </w:r>
+      <w:proofErr w:type="spellEnd"/>
+      <w:r>
+        <w:t xml:space="preserve"> desarrollado bajo el proyecto </w:t>
+      </w:r>
+      <w:proofErr w:type="spellStart"/>
+      <w:r>
+        <w:t>Jakarta</w:t>
+      </w:r>
+      <w:proofErr w:type="spellEnd"/>
+      <w:r>
+        <w:t xml:space="preserve"> en la Apache Software </w:t>
+      </w:r>
+      <w:proofErr w:type="spellStart"/>
+      <w:r>
+        <w:t>Foundation</w:t>
+      </w:r>
+      <w:proofErr w:type="spellEnd"/>
+      <w:r>
+        <w:t xml:space="preserve">. </w:t>
+      </w:r>
+      <w:proofErr w:type="spellStart"/>
+      <w:r>
+        <w:t>Tomcat</w:t>
+      </w:r>
+      <w:proofErr w:type="spellEnd"/>
+      <w:r>
+        <w:t xml:space="preserve"> es un contenedor web basado en el lenguaje Java que actúa como motor de </w:t>
+      </w:r>
+      <w:proofErr w:type="spellStart"/>
+      <w:r>
+        <w:t>servlets</w:t>
+      </w:r>
+      <w:proofErr w:type="spellEnd"/>
+      <w:r>
+        <w:t xml:space="preserve"> y </w:t>
+      </w:r>
+      <w:proofErr w:type="spellStart"/>
+      <w:r>
+        <w:t>JSPs</w:t>
+      </w:r>
+      <w:proofErr w:type="spellEnd"/>
+      <w:r>
+        <w:t>, este tiene las siguientes características:</w:t>
+      </w:r>
+    </w:p>
+    <w:p>
+      <w:pPr>
         <w:numPr>
           <w:ilvl w:val="0"/>
-          <w:numId w:val="30"/>
+          <w:numId w:val="34"/>
         </w:numPr>
-        <w:spacing w:line="223" w:lineRule="atLeast"/>
-        <w:ind w:left="376"/>
-        <w:jc w:val="left"/>
-        <w:textAlignment w:val="baseline"/>
-        <w:rPr>
-          <w:rFonts w:cs="Arial"/>
-          <w:color w:val="000000"/>
-          <w:sz w:val="18"/>
-          <w:szCs w:val="18"/>
-        </w:rPr>
-      </w:pPr>
-      <w:r>
-        <w:rPr>
-          <w:rFonts w:cs="Arial"/>
-          <w:color w:val="000000"/>
-          <w:sz w:val="18"/>
-          <w:szCs w:val="18"/>
-        </w:rPr>
-        <w:t>Servlet/JSP container</w:t>
-      </w:r>
-    </w:p>
-    <w:p>
-      <w:pPr>
-        <w:keepNext w:val="0"/>
+      </w:pPr>
+      <w:r>
+        <w:t xml:space="preserve">Apache </w:t>
+      </w:r>
+      <w:proofErr w:type="spellStart"/>
+      <w:r>
+        <w:t>Tomcat</w:t>
+      </w:r>
+      <w:proofErr w:type="spellEnd"/>
+      <w:r>
+        <w:t xml:space="preserve"> se utiliza para servir </w:t>
+      </w:r>
+      <w:proofErr w:type="spellStart"/>
+      <w:r>
+        <w:t>Servlets</w:t>
+      </w:r>
+      <w:proofErr w:type="spellEnd"/>
+      <w:r>
+        <w:t xml:space="preserve"> y Java Server </w:t>
+      </w:r>
+      <w:proofErr w:type="spellStart"/>
+      <w:r>
+        <w:t>Pages</w:t>
+      </w:r>
+      <w:proofErr w:type="spellEnd"/>
+      <w:r>
+        <w:t>.</w:t>
+      </w:r>
+    </w:p>
+    <w:p>
+      <w:pPr>
         <w:numPr>
           <w:ilvl w:val="0"/>
-          <w:numId w:val="30"/>
+          <w:numId w:val="34"/>
         </w:numPr>
-        <w:spacing w:line="223" w:lineRule="atLeast"/>
-        <w:ind w:left="376"/>
-        <w:jc w:val="left"/>
-        <w:textAlignment w:val="baseline"/>
-        <w:rPr>
-          <w:rFonts w:cs="Arial"/>
-          <w:color w:val="000000"/>
-          <w:sz w:val="18"/>
-          <w:szCs w:val="18"/>
-        </w:rPr>
-      </w:pPr>
-      <w:r>
-        <w:rPr>
-          <w:rFonts w:cs="Arial"/>
-          <w:color w:val="000000"/>
-          <w:sz w:val="18"/>
-          <w:szCs w:val="18"/>
-        </w:rPr>
-        <w:t>JNDI</w:t>
-      </w:r>
-    </w:p>
-    <w:p>
-      <w:pPr>
-        <w:keepNext w:val="0"/>
+      </w:pPr>
+      <w:r>
+        <w:t>Puede ser utilizado como un producto independiente, o bien combinado con el Apache HTTP Server.</w:t>
+      </w:r>
+    </w:p>
+    <w:p>
+      <w:pPr>
         <w:numPr>
           <w:ilvl w:val="0"/>
-          <w:numId w:val="30"/>
+          <w:numId w:val="34"/>
         </w:numPr>
-        <w:spacing w:line="223" w:lineRule="atLeast"/>
-        <w:ind w:left="376"/>
-        <w:jc w:val="left"/>
-        <w:textAlignment w:val="baseline"/>
-        <w:rPr>
-          <w:rFonts w:cs="Arial"/>
-          <w:color w:val="000000"/>
-          <w:sz w:val="18"/>
-          <w:szCs w:val="18"/>
-        </w:rPr>
-      </w:pPr>
-      <w:r>
-        <w:rPr>
-          <w:rFonts w:cs="Arial"/>
-          <w:color w:val="000000"/>
-          <w:sz w:val="18"/>
-          <w:szCs w:val="18"/>
-        </w:rPr>
-        <w:t>EJB</w:t>
-      </w:r>
-    </w:p>
-    <w:p>
-      <w:pPr>
-        <w:keepNext w:val="0"/>
+      </w:pPr>
+      <w:r>
+        <w:rPr>
+          <w:lang w:val="en-US"/>
+        </w:rPr>
+        <w:t xml:space="preserve">Es un </w:t>
+      </w:r>
+      <w:r>
+        <w:rPr>
+          <w:i/>
+          <w:iCs/>
+          <w:lang w:val="en-US"/>
+        </w:rPr>
+        <w:t xml:space="preserve">light weight server </w:t>
+      </w:r>
+      <w:r>
+        <w:rPr>
+          <w:lang w:val="en-US"/>
+        </w:rPr>
+        <w:t xml:space="preserve">(no EJB) </w:t>
+      </w:r>
+    </w:p>
+    <w:p>
+      <w:pPr>
         <w:numPr>
           <w:ilvl w:val="0"/>
-          <w:numId w:val="30"/>
+          <w:numId w:val="34"/>
         </w:numPr>
-        <w:spacing w:line="223" w:lineRule="atLeast"/>
-        <w:ind w:left="376"/>
-        <w:jc w:val="left"/>
-        <w:textAlignment w:val="baseline"/>
-        <w:rPr>
-          <w:rFonts w:cs="Arial"/>
-          <w:color w:val="000000"/>
-          <w:sz w:val="18"/>
-          <w:szCs w:val="18"/>
-        </w:rPr>
-      </w:pPr>
-      <w:r>
-        <w:rPr>
-          <w:rFonts w:cs="Arial"/>
-          <w:color w:val="000000"/>
-          <w:sz w:val="18"/>
-          <w:szCs w:val="18"/>
-        </w:rPr>
-        <w:t>JTA</w:t>
-      </w:r>
-    </w:p>
-    <w:p>
-      <w:pPr>
-        <w:keepNext w:val="0"/>
+      </w:pPr>
+      <w:r>
+        <w:rPr>
+          <w:lang w:val="en-US"/>
+        </w:rPr>
+        <w:t xml:space="preserve">Java Sun compliant </w:t>
+      </w:r>
+    </w:p>
+    <w:p>
+      <w:pPr>
         <w:numPr>
           <w:ilvl w:val="0"/>
-          <w:numId w:val="30"/>
+          <w:numId w:val="34"/>
         </w:numPr>
-        <w:spacing w:line="223" w:lineRule="atLeast"/>
-        <w:ind w:left="376"/>
-        <w:jc w:val="left"/>
-        <w:textAlignment w:val="baseline"/>
-        <w:rPr>
-          <w:rFonts w:cs="Arial"/>
-          <w:color w:val="000000"/>
-          <w:sz w:val="18"/>
-          <w:szCs w:val="18"/>
-        </w:rPr>
-      </w:pPr>
-      <w:r>
-        <w:rPr>
-          <w:rFonts w:cs="Arial"/>
-          <w:color w:val="000000"/>
-          <w:sz w:val="18"/>
-          <w:szCs w:val="18"/>
-        </w:rPr>
-        <w:t>clustering</w:t>
-      </w:r>
-    </w:p>
-    <w:p>
-      <w:pPr>
-        <w:keepNext w:val="0"/>
+      </w:pPr>
+      <w:r>
+        <w:t xml:space="preserve">No requiere mucha memoria para arrancar </w:t>
+      </w:r>
+    </w:p>
+    <w:p>
+      <w:pPr>
         <w:numPr>
           <w:ilvl w:val="0"/>
-          <w:numId w:val="30"/>
+          <w:numId w:val="34"/>
         </w:numPr>
-        <w:spacing w:line="223" w:lineRule="atLeast"/>
-        <w:ind w:left="376"/>
-        <w:jc w:val="left"/>
-        <w:textAlignment w:val="baseline"/>
-        <w:rPr>
-          <w:rFonts w:cs="Arial"/>
-          <w:color w:val="000000"/>
-          <w:sz w:val="18"/>
-          <w:szCs w:val="18"/>
-        </w:rPr>
-      </w:pPr>
-      <w:r>
-        <w:rPr>
-          <w:rFonts w:cs="Arial"/>
-          <w:color w:val="000000"/>
-          <w:sz w:val="18"/>
-          <w:szCs w:val="18"/>
-        </w:rPr>
-        <w:lastRenderedPageBreak/>
-        <w:t>caching</w:t>
-      </w:r>
-    </w:p>
-    <w:p>
-      <w:pPr>
-        <w:keepNext w:val="0"/>
-        <w:numPr>
-          <w:ilvl w:val="0"/>
-          <w:numId w:val="30"/>
-        </w:numPr>
-        <w:spacing w:line="223" w:lineRule="atLeast"/>
-        <w:ind w:left="376"/>
-        <w:jc w:val="left"/>
-        <w:textAlignment w:val="baseline"/>
-        <w:rPr>
-          <w:rFonts w:cs="Arial"/>
-          <w:color w:val="000000"/>
-          <w:sz w:val="18"/>
-          <w:szCs w:val="18"/>
-        </w:rPr>
-      </w:pPr>
-      <w:r>
-        <w:rPr>
-          <w:rFonts w:cs="Arial"/>
-          <w:color w:val="000000"/>
-          <w:sz w:val="18"/>
-          <w:szCs w:val="18"/>
-        </w:rPr>
-        <w:t>JMS</w:t>
-      </w:r>
-    </w:p>
-    <w:p>
-      <w:pPr>
-        <w:keepNext w:val="0"/>
-        <w:numPr>
-          <w:ilvl w:val="0"/>
-          <w:numId w:val="30"/>
-        </w:numPr>
-        <w:spacing w:line="223" w:lineRule="atLeast"/>
-        <w:ind w:left="376"/>
-        <w:jc w:val="left"/>
-        <w:textAlignment w:val="baseline"/>
-        <w:rPr>
-          <w:rFonts w:cs="Arial"/>
-          <w:color w:val="000000"/>
-          <w:sz w:val="18"/>
-          <w:szCs w:val="18"/>
-        </w:rPr>
-      </w:pPr>
-      <w:r>
-        <w:rPr>
-          <w:rFonts w:cs="Arial"/>
-          <w:color w:val="000000"/>
-          <w:sz w:val="18"/>
-          <w:szCs w:val="18"/>
-        </w:rPr>
-        <w:t>Datasource / Resource management</w:t>
-      </w:r>
-    </w:p>
-    <w:p>
-      <w:pPr>
-        <w:keepNext w:val="0"/>
-        <w:numPr>
-          <w:ilvl w:val="0"/>
-          <w:numId w:val="30"/>
-        </w:numPr>
-        <w:spacing w:line="223" w:lineRule="atLeast"/>
-        <w:ind w:left="376"/>
-        <w:jc w:val="left"/>
-        <w:textAlignment w:val="baseline"/>
-        <w:rPr>
-          <w:rFonts w:cs="Arial"/>
-          <w:color w:val="000000"/>
-          <w:sz w:val="18"/>
-          <w:szCs w:val="18"/>
-        </w:rPr>
-      </w:pPr>
-      <w:r>
-        <w:rPr>
-          <w:rFonts w:cs="Arial"/>
-          <w:color w:val="000000"/>
-          <w:sz w:val="18"/>
-          <w:szCs w:val="18"/>
-        </w:rPr>
-        <w:t>JMX integration</w:t>
-      </w:r>
-    </w:p>
-    <w:p>
-      <w:pPr>
-        <w:keepNext w:val="0"/>
-        <w:numPr>
-          <w:ilvl w:val="0"/>
-          <w:numId w:val="30"/>
-        </w:numPr>
-        <w:spacing w:line="223" w:lineRule="atLeast"/>
-        <w:ind w:left="376"/>
-        <w:jc w:val="left"/>
-        <w:textAlignment w:val="baseline"/>
-        <w:rPr>
-          <w:rFonts w:cs="Arial"/>
-          <w:color w:val="000000"/>
-          <w:sz w:val="18"/>
-          <w:szCs w:val="18"/>
-        </w:rPr>
-      </w:pPr>
-      <w:r>
-        <w:rPr>
-          <w:rFonts w:cs="Arial"/>
-          <w:color w:val="000000"/>
-          <w:sz w:val="18"/>
-          <w:szCs w:val="18"/>
-        </w:rPr>
-        <w:t>OSGi support</w:t>
-      </w:r>
-    </w:p>
-    <w:p>
-      <w:pPr>
-        <w:keepNext w:val="0"/>
-        <w:numPr>
-          <w:ilvl w:val="0"/>
-          <w:numId w:val="30"/>
-        </w:numPr>
-        <w:spacing w:line="223" w:lineRule="atLeast"/>
-        <w:ind w:left="376"/>
-        <w:jc w:val="left"/>
-        <w:textAlignment w:val="baseline"/>
-        <w:rPr>
-          <w:rFonts w:cs="Arial"/>
-          <w:color w:val="000000"/>
-          <w:sz w:val="18"/>
-          <w:szCs w:val="18"/>
-        </w:rPr>
-      </w:pPr>
-      <w:r>
-        <w:rPr>
-          <w:rFonts w:cs="Arial"/>
-          <w:color w:val="000000"/>
-          <w:sz w:val="18"/>
-          <w:szCs w:val="18"/>
-        </w:rPr>
-        <w:t>web services</w:t>
-      </w:r>
-    </w:p>
-    <w:p>
-      <w:pPr>
-        <w:keepNext w:val="0"/>
-        <w:numPr>
-          <w:ilvl w:val="0"/>
-          <w:numId w:val="30"/>
-        </w:numPr>
-        <w:spacing w:line="223" w:lineRule="atLeast"/>
-        <w:ind w:left="376"/>
-        <w:jc w:val="left"/>
-        <w:textAlignment w:val="baseline"/>
-        <w:rPr>
-          <w:rFonts w:cs="Arial"/>
-          <w:color w:val="000000"/>
-          <w:sz w:val="18"/>
-          <w:szCs w:val="18"/>
-        </w:rPr>
-      </w:pPr>
-      <w:r>
-        <w:rPr>
-          <w:rFonts w:cs="Arial"/>
-          <w:color w:val="000000"/>
-          <w:sz w:val="18"/>
-          <w:szCs w:val="18"/>
-        </w:rPr>
-        <w:t>portals</w:t>
-      </w:r>
-    </w:p>
-    <w:p>
-      <w:pPr>
-        <w:keepNext w:val="0"/>
-        <w:numPr>
-          <w:ilvl w:val="0"/>
-          <w:numId w:val="30"/>
-        </w:numPr>
-        <w:spacing w:line="223" w:lineRule="atLeast"/>
-        <w:ind w:left="376"/>
-        <w:jc w:val="left"/>
-        <w:textAlignment w:val="baseline"/>
-        <w:rPr>
-          <w:rFonts w:cs="Arial"/>
-          <w:color w:val="000000"/>
-          <w:sz w:val="18"/>
-          <w:szCs w:val="18"/>
-        </w:rPr>
-      </w:pPr>
-      <w:r>
-        <w:rPr>
-          <w:rFonts w:cs="Arial"/>
-          <w:color w:val="000000"/>
-          <w:sz w:val="18"/>
-          <w:szCs w:val="18"/>
-        </w:rPr>
-        <w:t>Web Beans (Seam)</w:t>
-      </w:r>
-    </w:p>
-    <w:p>
-      <w:pPr>
-        <w:keepNext w:val="0"/>
-        <w:numPr>
-          <w:ilvl w:val="0"/>
-          <w:numId w:val="30"/>
-        </w:numPr>
-        <w:spacing w:line="223" w:lineRule="atLeast"/>
-        <w:ind w:left="376"/>
-        <w:jc w:val="left"/>
-        <w:textAlignment w:val="baseline"/>
-        <w:rPr>
-          <w:rFonts w:cs="Arial"/>
-          <w:color w:val="000000"/>
-          <w:sz w:val="18"/>
-          <w:szCs w:val="18"/>
-        </w:rPr>
-      </w:pPr>
-      <w:r>
-        <w:rPr>
-          <w:rFonts w:cs="Arial"/>
-          <w:color w:val="000000"/>
-          <w:sz w:val="18"/>
-          <w:szCs w:val="18"/>
-        </w:rPr>
-        <w:t>Some administrative consoles</w:t>
-      </w:r>
-    </w:p>
-    <w:p>
-      <w:pPr>
-        <w:keepNext w:val="0"/>
-        <w:numPr>
-          <w:ilvl w:val="0"/>
-          <w:numId w:val="30"/>
-        </w:numPr>
-        <w:spacing w:line="223" w:lineRule="atLeast"/>
-        <w:ind w:left="376"/>
-        <w:jc w:val="left"/>
-        <w:textAlignment w:val="baseline"/>
-        <w:rPr>
-          <w:rFonts w:cs="Arial"/>
-          <w:color w:val="000000"/>
-          <w:sz w:val="18"/>
-          <w:szCs w:val="18"/>
-        </w:rPr>
-      </w:pPr>
-      <w:r>
-        <w:rPr>
-          <w:rFonts w:cs="Arial"/>
-          <w:color w:val="000000"/>
-          <w:sz w:val="18"/>
-          <w:szCs w:val="18"/>
-        </w:rPr>
-        <w:t>an IoC container</w:t>
-      </w:r>
-    </w:p>
-    <w:p>
-      <w:pPr>
-        <w:spacing w:line="276" w:lineRule="auto"/>
-        <w:rPr>
-          <w:rFonts w:cs="Arial"/>
-          <w:szCs w:val="20"/>
-          <w:lang w:val="es-BO"/>
+      </w:pPr>
+      <w:proofErr w:type="spellStart"/>
+      <w:r>
+        <w:rPr>
+          <w:lang w:val="en-US"/>
+        </w:rPr>
+        <w:t>Gratuito</w:t>
+      </w:r>
+      <w:proofErr w:type="spellEnd"/>
+    </w:p>
+    <w:p>
+      <w:pPr>
+        <w:rPr>
+          <w:u w:val="single"/>
+        </w:rPr>
+      </w:pPr>
+    </w:p>
+    <w:p>
+      <w:pPr>
+        <w:pStyle w:val="Ttulo3"/>
+      </w:pPr>
+      <w:r>
+        <w:t>JAX-WS</w:t>
+      </w:r>
+    </w:p>
+    <w:p>
+      <w:pPr>
+        <w:ind w:left="720"/>
+      </w:pPr>
+      <w:r>
+        <w:t xml:space="preserve">Java API </w:t>
+      </w:r>
+      <w:proofErr w:type="spellStart"/>
+      <w:r>
+        <w:t>for</w:t>
+      </w:r>
+      <w:proofErr w:type="spellEnd"/>
+      <w:r>
+        <w:t xml:space="preserve"> XML Web </w:t>
+      </w:r>
+      <w:proofErr w:type="spellStart"/>
+      <w:r>
+        <w:t>Services</w:t>
+      </w:r>
+      <w:proofErr w:type="spellEnd"/>
+      <w:r>
+        <w:t xml:space="preserve"> (JAX-WS) es una API de Java para la creación de servicios web. Es parte de la plataforma Java EE. JAX-WS utiliza anotaciones para simplificar el desarrollo y despliegue de los clientes y puntos finales de servicios web. Es parte del Java Web </w:t>
+      </w:r>
+      <w:proofErr w:type="spellStart"/>
+      <w:r>
+        <w:t>Services</w:t>
+      </w:r>
+      <w:proofErr w:type="spellEnd"/>
+      <w:r>
+        <w:t xml:space="preserve"> </w:t>
+      </w:r>
+      <w:proofErr w:type="spellStart"/>
+      <w:r>
+        <w:t>Development</w:t>
+      </w:r>
+      <w:proofErr w:type="spellEnd"/>
+      <w:r>
+        <w:t xml:space="preserve"> Pack.</w:t>
+      </w:r>
+    </w:p>
+    <w:p>
+      <w:pPr>
+        <w:ind w:left="720"/>
+      </w:pPr>
+    </w:p>
+    <w:p>
+      <w:pPr>
+        <w:pStyle w:val="Ttulo3"/>
+      </w:pPr>
+      <w:r>
+        <w:t>Conclusión</w:t>
+      </w:r>
+    </w:p>
+    <w:p>
+      <w:pPr>
+        <w:ind w:left="720"/>
+      </w:pPr>
+      <w:r>
+        <w:t>Se utiliz</w:t>
+      </w:r>
+      <w:r>
+        <w:t>ó</w:t>
+      </w:r>
+      <w:r>
+        <w:t xml:space="preserve"> los </w:t>
+      </w:r>
+      <w:r>
+        <w:t>servicios web</w:t>
+      </w:r>
+      <w:r>
+        <w:t xml:space="preserve"> nativos de java (</w:t>
+      </w:r>
+      <w:proofErr w:type="spellStart"/>
+      <w:r>
+        <w:t>jax-ws</w:t>
+      </w:r>
+      <w:proofErr w:type="spellEnd"/>
+      <w:r>
+        <w:t>)  ya que no necesita de una infraestructura adicional</w:t>
+      </w:r>
+      <w:r>
+        <w:t xml:space="preserve"> ni dependencias con librerías externas</w:t>
+      </w:r>
+      <w:r>
+        <w:t>, y esta desarrollado completamente en java.</w:t>
+      </w:r>
+    </w:p>
+    <w:p>
+      <w:pPr>
+        <w:rPr>
+          <w:lang w:val="es-AR"/>
+        </w:rPr>
+      </w:pPr>
+    </w:p>
+    <w:p>
+      <w:pPr>
+        <w:pStyle w:val="Ttulo1"/>
+      </w:pPr>
+      <w:r>
+        <w:t>BIBLIOGRAFÍA</w:t>
+      </w:r>
+    </w:p>
+    <w:p>
+      <w:pPr>
+        <w:rPr>
+          <w:lang w:val="es-AR"/>
+        </w:rPr>
+      </w:pPr>
+      <w:hyperlink r:id="rId8" w:history="1">
+        <w:r>
+          <w:rPr>
+            <w:rStyle w:val="Hipervnculo"/>
+            <w:lang w:val="es-AR"/>
+          </w:rPr>
+          <w:t>https://www.informit.com/library/content.aspx?b=Signaling_System_No_7&amp;seqNum=114</w:t>
+        </w:r>
+      </w:hyperlink>
+    </w:p>
+    <w:p>
+      <w:pPr>
+        <w:rPr>
+          <w:lang w:val="es-AR"/>
+        </w:rPr>
+      </w:pPr>
+      <w:hyperlink r:id="rId9" w:history="1">
+        <w:r>
+          <w:rPr>
+            <w:rStyle w:val="Hipervnculo"/>
+            <w:lang w:val="es-AR"/>
+          </w:rPr>
+          <w:t>http://www.telecomspace.com/ss7-map.html</w:t>
+        </w:r>
+      </w:hyperlink>
+    </w:p>
+    <w:p>
+      <w:pPr>
+        <w:rPr>
+          <w:lang w:val="es-AR"/>
+        </w:rPr>
+      </w:pPr>
+      <w:hyperlink r:id="rId10" w:history="1">
+        <w:r>
+          <w:rPr>
+            <w:rStyle w:val="Hipervnculo"/>
+            <w:lang w:val="es-AR"/>
+          </w:rPr>
+          <w:t>http://lenguajedeprogramacion21.blogspot.com/</w:t>
+        </w:r>
+      </w:hyperlink>
+    </w:p>
+    <w:p>
+      <w:pPr>
+        <w:rPr>
+          <w:lang w:val="es-AR"/>
+        </w:rPr>
+      </w:pPr>
+      <w:hyperlink r:id="rId11" w:history="1">
+        <w:r>
+          <w:rPr>
+            <w:rStyle w:val="Hipervnculo"/>
+            <w:lang w:val="es-AR"/>
+          </w:rPr>
+          <w:t>http://decsai.ugr.es/~jfv/ed1/c++/cdrom3/TIC-CD/web/portada/faqs/faqs1_3.htm</w:t>
+        </w:r>
+      </w:hyperlink>
+    </w:p>
+    <w:p>
+      <w:hyperlink r:id="rId12" w:history="1">
+        <w:r>
+          <w:rPr>
+            <w:rStyle w:val="Hipervnculo"/>
+            <w:lang w:val="es-AR"/>
+          </w:rPr>
+          <w:t>http://es.wikipedia.org/wiki/Jetty</w:t>
+        </w:r>
+      </w:hyperlink>
+    </w:p>
+    <w:p>
+      <w:hyperlink r:id="rId13" w:history="1">
+        <w:r>
+          <w:rPr>
+            <w:rStyle w:val="Hipervnculo"/>
+          </w:rPr>
+          <w:t>https://www.java.com/es/download/faq/java8.xml</w:t>
+        </w:r>
+      </w:hyperlink>
+    </w:p>
+    <w:p>
+      <w:pPr>
+        <w:rPr>
+          <w:lang w:val="es-AR"/>
+        </w:rPr>
+      </w:pPr>
+    </w:p>
+    <w:p>
+      <w:pPr>
+        <w:rPr>
+          <w:lang w:val="es-AR"/>
         </w:rPr>
       </w:pPr>
     </w:p>
     <w:sectPr>
-      <w:headerReference w:type="default" r:id="rId8"/>
-      <w:footerReference w:type="default" r:id="rId9"/>
-      <w:headerReference w:type="first" r:id="rId10"/>
-      <w:footerReference w:type="first" r:id="rId11"/>
+      <w:headerReference w:type="default" r:id="rId14"/>
+      <w:footerReference w:type="default" r:id="rId15"/>
+      <w:headerReference w:type="first" r:id="rId16"/>
+      <w:footerReference w:type="first" r:id="rId17"/>
       <w:pgSz w:w="12242" w:h="15842" w:code="1"/>
       <w:pgMar w:top="1134" w:right="1134" w:bottom="1134" w:left="1418" w:header="709" w:footer="964" w:gutter="0"/>
       <w:cols w:space="708"/>
@@ -2559,14 +2593,14 @@
 
 <file path=word/endnotes.xml><?xml version="1.0" encoding="utf-8"?>
 <w:endnotes xmlns:ve="http://schemas.openxmlformats.org/markup-compatibility/2006" xmlns:o="urn:schemas-microsoft-com:office:office" xmlns:r="http://schemas.openxmlformats.org/officeDocument/2006/relationships" xmlns:m="http://schemas.openxmlformats.org/officeDocument/2006/math" xmlns:v="urn:schemas-microsoft-com:vml" xmlns:wp="http://schemas.openxmlformats.org/drawingml/2006/wordprocessingDrawing" xmlns:w10="urn:schemas-microsoft-com:office:word" xmlns:w="http://schemas.openxmlformats.org/wordprocessingml/2006/main" xmlns:wne="http://schemas.microsoft.com/office/word/2006/wordml">
-  <w:endnote w:type="separator" w:id="0">
+  <w:endnote w:type="separator" w:id="-1">
     <w:p>
       <w:r>
         <w:separator/>
       </w:r>
     </w:p>
   </w:endnote>
-  <w:endnote w:type="continuationSeparator" w:id="1">
+  <w:endnote w:type="continuationSeparator" w:id="0">
     <w:p>
       <w:r>
         <w:continuationSeparator/>
@@ -2682,7 +2716,7 @@
               <w:sz w:val="16"/>
               <w:szCs w:val="16"/>
             </w:rPr>
-            <w:t>2</w:t>
+            <w:t>4</w:t>
           </w:r>
           <w:r>
             <w:rPr>
@@ -2737,7 +2771,7 @@
               <w:sz w:val="16"/>
               <w:szCs w:val="16"/>
             </w:rPr>
-            <w:t>5</w:t>
+            <w:t>4</w:t>
           </w:r>
           <w:r>
             <w:rPr>
@@ -2971,14 +3005,14 @@
 
 <file path=word/footnotes.xml><?xml version="1.0" encoding="utf-8"?>
 <w:footnotes xmlns:ve="http://schemas.openxmlformats.org/markup-compatibility/2006" xmlns:o="urn:schemas-microsoft-com:office:office" xmlns:r="http://schemas.openxmlformats.org/officeDocument/2006/relationships" xmlns:m="http://schemas.openxmlformats.org/officeDocument/2006/math" xmlns:v="urn:schemas-microsoft-com:vml" xmlns:wp="http://schemas.openxmlformats.org/drawingml/2006/wordprocessingDrawing" xmlns:w10="urn:schemas-microsoft-com:office:word" xmlns:w="http://schemas.openxmlformats.org/wordprocessingml/2006/main" xmlns:wne="http://schemas.microsoft.com/office/word/2006/wordml">
-  <w:footnote w:type="separator" w:id="0">
+  <w:footnote w:type="separator" w:id="-1">
     <w:p>
       <w:r>
         <w:separator/>
       </w:r>
     </w:p>
   </w:footnote>
-  <w:footnote w:type="continuationSeparator" w:id="1">
+  <w:footnote w:type="continuationSeparator" w:id="0">
     <w:p>
       <w:r>
         <w:continuationSeparator/>
@@ -3203,7 +3237,7 @@
             <w:rPr>
               <w:sz w:val="16"/>
             </w:rPr>
-            <w:t>03-06-2015</w:t>
+            <w:t>01-07-2015</w:t>
           </w:r>
         </w:p>
       </w:tc>
@@ -3919,6 +3953,119 @@
     </w:lvl>
   </w:abstractNum>
   <w:abstractNum w:abstractNumId="6">
+    <w:nsid w:val="0C1E0EE5"/>
+    <w:multiLevelType w:val="hybridMultilevel"/>
+    <w:tmpl w:val="3BE658E4"/>
+    <w:lvl w:ilvl="0" w:tplc="0C0A0001">
+      <w:start w:val="1"/>
+      <w:numFmt w:val="bullet"/>
+      <w:lvlText w:val=""/>
+      <w:lvlJc w:val="left"/>
+      <w:pPr>
+        <w:ind w:left="720" w:hanging="360"/>
+      </w:pPr>
+      <w:rPr>
+        <w:rFonts w:ascii="Symbol" w:hAnsi="Symbol" w:hint="default"/>
+      </w:rPr>
+    </w:lvl>
+    <w:lvl w:ilvl="1" w:tplc="0C0A0003" w:tentative="1">
+      <w:start w:val="1"/>
+      <w:numFmt w:val="bullet"/>
+      <w:lvlText w:val="o"/>
+      <w:lvlJc w:val="left"/>
+      <w:pPr>
+        <w:ind w:left="1440" w:hanging="360"/>
+      </w:pPr>
+      <w:rPr>
+        <w:rFonts w:ascii="Courier New" w:hAnsi="Courier New" w:cs="Courier New" w:hint="default"/>
+      </w:rPr>
+    </w:lvl>
+    <w:lvl w:ilvl="2" w:tplc="0C0A0005" w:tentative="1">
+      <w:start w:val="1"/>
+      <w:numFmt w:val="bullet"/>
+      <w:lvlText w:val=""/>
+      <w:lvlJc w:val="left"/>
+      <w:pPr>
+        <w:ind w:left="2160" w:hanging="360"/>
+      </w:pPr>
+      <w:rPr>
+        <w:rFonts w:ascii="Wingdings" w:hAnsi="Wingdings" w:hint="default"/>
+      </w:rPr>
+    </w:lvl>
+    <w:lvl w:ilvl="3" w:tplc="0C0A0001" w:tentative="1">
+      <w:start w:val="1"/>
+      <w:numFmt w:val="bullet"/>
+      <w:lvlText w:val=""/>
+      <w:lvlJc w:val="left"/>
+      <w:pPr>
+        <w:ind w:left="2880" w:hanging="360"/>
+      </w:pPr>
+      <w:rPr>
+        <w:rFonts w:ascii="Symbol" w:hAnsi="Symbol" w:hint="default"/>
+      </w:rPr>
+    </w:lvl>
+    <w:lvl w:ilvl="4" w:tplc="0C0A0003" w:tentative="1">
+      <w:start w:val="1"/>
+      <w:numFmt w:val="bullet"/>
+      <w:lvlText w:val="o"/>
+      <w:lvlJc w:val="left"/>
+      <w:pPr>
+        <w:ind w:left="3600" w:hanging="360"/>
+      </w:pPr>
+      <w:rPr>
+        <w:rFonts w:ascii="Courier New" w:hAnsi="Courier New" w:cs="Courier New" w:hint="default"/>
+      </w:rPr>
+    </w:lvl>
+    <w:lvl w:ilvl="5" w:tplc="0C0A0005" w:tentative="1">
+      <w:start w:val="1"/>
+      <w:numFmt w:val="bullet"/>
+      <w:lvlText w:val=""/>
+      <w:lvlJc w:val="left"/>
+      <w:pPr>
+        <w:ind w:left="4320" w:hanging="360"/>
+      </w:pPr>
+      <w:rPr>
+        <w:rFonts w:ascii="Wingdings" w:hAnsi="Wingdings" w:hint="default"/>
+      </w:rPr>
+    </w:lvl>
+    <w:lvl w:ilvl="6" w:tplc="0C0A0001" w:tentative="1">
+      <w:start w:val="1"/>
+      <w:numFmt w:val="bullet"/>
+      <w:lvlText w:val=""/>
+      <w:lvlJc w:val="left"/>
+      <w:pPr>
+        <w:ind w:left="5040" w:hanging="360"/>
+      </w:pPr>
+      <w:rPr>
+        <w:rFonts w:ascii="Symbol" w:hAnsi="Symbol" w:hint="default"/>
+      </w:rPr>
+    </w:lvl>
+    <w:lvl w:ilvl="7" w:tplc="0C0A0003" w:tentative="1">
+      <w:start w:val="1"/>
+      <w:numFmt w:val="bullet"/>
+      <w:lvlText w:val="o"/>
+      <w:lvlJc w:val="left"/>
+      <w:pPr>
+        <w:ind w:left="5760" w:hanging="360"/>
+      </w:pPr>
+      <w:rPr>
+        <w:rFonts w:ascii="Courier New" w:hAnsi="Courier New" w:cs="Courier New" w:hint="default"/>
+      </w:rPr>
+    </w:lvl>
+    <w:lvl w:ilvl="8" w:tplc="0C0A0005" w:tentative="1">
+      <w:start w:val="1"/>
+      <w:numFmt w:val="bullet"/>
+      <w:lvlText w:val=""/>
+      <w:lvlJc w:val="left"/>
+      <w:pPr>
+        <w:ind w:left="6480" w:hanging="360"/>
+      </w:pPr>
+      <w:rPr>
+        <w:rFonts w:ascii="Wingdings" w:hAnsi="Wingdings" w:hint="default"/>
+      </w:rPr>
+    </w:lvl>
+  </w:abstractNum>
+  <w:abstractNum w:abstractNumId="7">
     <w:nsid w:val="0C984BBB"/>
     <w:multiLevelType w:val="hybridMultilevel"/>
     <w:tmpl w:val="178C949E"/>
@@ -4031,7 +4178,120 @@
       </w:rPr>
     </w:lvl>
   </w:abstractNum>
-  <w:abstractNum w:abstractNumId="7">
+  <w:abstractNum w:abstractNumId="8">
+    <w:nsid w:val="10263744"/>
+    <w:multiLevelType w:val="hybridMultilevel"/>
+    <w:tmpl w:val="810E5EEA"/>
+    <w:lvl w:ilvl="0" w:tplc="0C0A0001">
+      <w:start w:val="1"/>
+      <w:numFmt w:val="bullet"/>
+      <w:lvlText w:val=""/>
+      <w:lvlJc w:val="left"/>
+      <w:pPr>
+        <w:ind w:left="720" w:hanging="360"/>
+      </w:pPr>
+      <w:rPr>
+        <w:rFonts w:ascii="Symbol" w:hAnsi="Symbol" w:hint="default"/>
+      </w:rPr>
+    </w:lvl>
+    <w:lvl w:ilvl="1" w:tplc="0C0A0003" w:tentative="1">
+      <w:start w:val="1"/>
+      <w:numFmt w:val="bullet"/>
+      <w:lvlText w:val="o"/>
+      <w:lvlJc w:val="left"/>
+      <w:pPr>
+        <w:ind w:left="1440" w:hanging="360"/>
+      </w:pPr>
+      <w:rPr>
+        <w:rFonts w:ascii="Courier New" w:hAnsi="Courier New" w:cs="Courier New" w:hint="default"/>
+      </w:rPr>
+    </w:lvl>
+    <w:lvl w:ilvl="2" w:tplc="0C0A0005" w:tentative="1">
+      <w:start w:val="1"/>
+      <w:numFmt w:val="bullet"/>
+      <w:lvlText w:val=""/>
+      <w:lvlJc w:val="left"/>
+      <w:pPr>
+        <w:ind w:left="2160" w:hanging="360"/>
+      </w:pPr>
+      <w:rPr>
+        <w:rFonts w:ascii="Wingdings" w:hAnsi="Wingdings" w:hint="default"/>
+      </w:rPr>
+    </w:lvl>
+    <w:lvl w:ilvl="3" w:tplc="0C0A0001" w:tentative="1">
+      <w:start w:val="1"/>
+      <w:numFmt w:val="bullet"/>
+      <w:lvlText w:val=""/>
+      <w:lvlJc w:val="left"/>
+      <w:pPr>
+        <w:ind w:left="2880" w:hanging="360"/>
+      </w:pPr>
+      <w:rPr>
+        <w:rFonts w:ascii="Symbol" w:hAnsi="Symbol" w:hint="default"/>
+      </w:rPr>
+    </w:lvl>
+    <w:lvl w:ilvl="4" w:tplc="0C0A0003" w:tentative="1">
+      <w:start w:val="1"/>
+      <w:numFmt w:val="bullet"/>
+      <w:lvlText w:val="o"/>
+      <w:lvlJc w:val="left"/>
+      <w:pPr>
+        <w:ind w:left="3600" w:hanging="360"/>
+      </w:pPr>
+      <w:rPr>
+        <w:rFonts w:ascii="Courier New" w:hAnsi="Courier New" w:cs="Courier New" w:hint="default"/>
+      </w:rPr>
+    </w:lvl>
+    <w:lvl w:ilvl="5" w:tplc="0C0A0005" w:tentative="1">
+      <w:start w:val="1"/>
+      <w:numFmt w:val="bullet"/>
+      <w:lvlText w:val=""/>
+      <w:lvlJc w:val="left"/>
+      <w:pPr>
+        <w:ind w:left="4320" w:hanging="360"/>
+      </w:pPr>
+      <w:rPr>
+        <w:rFonts w:ascii="Wingdings" w:hAnsi="Wingdings" w:hint="default"/>
+      </w:rPr>
+    </w:lvl>
+    <w:lvl w:ilvl="6" w:tplc="0C0A0001" w:tentative="1">
+      <w:start w:val="1"/>
+      <w:numFmt w:val="bullet"/>
+      <w:lvlText w:val=""/>
+      <w:lvlJc w:val="left"/>
+      <w:pPr>
+        <w:ind w:left="5040" w:hanging="360"/>
+      </w:pPr>
+      <w:rPr>
+        <w:rFonts w:ascii="Symbol" w:hAnsi="Symbol" w:hint="default"/>
+      </w:rPr>
+    </w:lvl>
+    <w:lvl w:ilvl="7" w:tplc="0C0A0003" w:tentative="1">
+      <w:start w:val="1"/>
+      <w:numFmt w:val="bullet"/>
+      <w:lvlText w:val="o"/>
+      <w:lvlJc w:val="left"/>
+      <w:pPr>
+        <w:ind w:left="5760" w:hanging="360"/>
+      </w:pPr>
+      <w:rPr>
+        <w:rFonts w:ascii="Courier New" w:hAnsi="Courier New" w:cs="Courier New" w:hint="default"/>
+      </w:rPr>
+    </w:lvl>
+    <w:lvl w:ilvl="8" w:tplc="0C0A0005" w:tentative="1">
+      <w:start w:val="1"/>
+      <w:numFmt w:val="bullet"/>
+      <w:lvlText w:val=""/>
+      <w:lvlJc w:val="left"/>
+      <w:pPr>
+        <w:ind w:left="6480" w:hanging="360"/>
+      </w:pPr>
+      <w:rPr>
+        <w:rFonts w:ascii="Wingdings" w:hAnsi="Wingdings" w:hint="default"/>
+      </w:rPr>
+    </w:lvl>
+  </w:abstractNum>
+  <w:abstractNum w:abstractNumId="9">
     <w:nsid w:val="12A5782A"/>
     <w:multiLevelType w:val="hybridMultilevel"/>
     <w:tmpl w:val="4764531C"/>
@@ -4144,7 +4404,7 @@
       </w:rPr>
     </w:lvl>
   </w:abstractNum>
-  <w:abstractNum w:abstractNumId="8">
+  <w:abstractNum w:abstractNumId="10">
     <w:nsid w:val="140242B2"/>
     <w:multiLevelType w:val="hybridMultilevel"/>
     <w:tmpl w:val="C4B03B98"/>
@@ -4258,7 +4518,7 @@
       </w:rPr>
     </w:lvl>
   </w:abstractNum>
-  <w:abstractNum w:abstractNumId="9">
+  <w:abstractNum w:abstractNumId="11">
     <w:nsid w:val="189A7863"/>
     <w:multiLevelType w:val="hybridMultilevel"/>
     <w:tmpl w:val="708C05D2"/>
@@ -4371,7 +4631,7 @@
       </w:rPr>
     </w:lvl>
   </w:abstractNum>
-  <w:abstractNum w:abstractNumId="10">
+  <w:abstractNum w:abstractNumId="12">
     <w:nsid w:val="19691664"/>
     <w:multiLevelType w:val="multilevel"/>
     <w:tmpl w:val="39EEAE1E"/>
@@ -4520,7 +4780,7 @@
       </w:rPr>
     </w:lvl>
   </w:abstractNum>
-  <w:abstractNum w:abstractNumId="11">
+  <w:abstractNum w:abstractNumId="13">
     <w:nsid w:val="225839CE"/>
     <w:multiLevelType w:val="hybridMultilevel"/>
     <w:tmpl w:val="5648856C"/>
@@ -4633,7 +4893,7 @@
       </w:rPr>
     </w:lvl>
   </w:abstractNum>
-  <w:abstractNum w:abstractNumId="12">
+  <w:abstractNum w:abstractNumId="14">
     <w:nsid w:val="22747A88"/>
     <w:multiLevelType w:val="hybridMultilevel"/>
     <w:tmpl w:val="F2344A16"/>
@@ -4746,7 +5006,7 @@
       </w:rPr>
     </w:lvl>
   </w:abstractNum>
-  <w:abstractNum w:abstractNumId="13">
+  <w:abstractNum w:abstractNumId="15">
     <w:nsid w:val="267E7684"/>
     <w:multiLevelType w:val="multilevel"/>
     <w:tmpl w:val="CC4E53AA"/>
@@ -4895,7 +5155,7 @@
       </w:rPr>
     </w:lvl>
   </w:abstractNum>
-  <w:abstractNum w:abstractNumId="14">
+  <w:abstractNum w:abstractNumId="16">
     <w:nsid w:val="2BE2307F"/>
     <w:multiLevelType w:val="hybridMultilevel"/>
     <w:tmpl w:val="68F0358C"/>
@@ -5008,7 +5268,7 @@
       </w:rPr>
     </w:lvl>
   </w:abstractNum>
-  <w:abstractNum w:abstractNumId="15">
+  <w:abstractNum w:abstractNumId="17">
     <w:nsid w:val="2E7C7E8B"/>
     <w:multiLevelType w:val="hybridMultilevel"/>
     <w:tmpl w:val="C58E7BF0"/>
@@ -5121,7 +5381,7 @@
       </w:rPr>
     </w:lvl>
   </w:abstractNum>
-  <w:abstractNum w:abstractNumId="16">
+  <w:abstractNum w:abstractNumId="18">
     <w:nsid w:val="31710853"/>
     <w:multiLevelType w:val="hybridMultilevel"/>
     <w:tmpl w:val="EEEC7590"/>
@@ -5234,7 +5494,7 @@
       </w:rPr>
     </w:lvl>
   </w:abstractNum>
-  <w:abstractNum w:abstractNumId="17">
+  <w:abstractNum w:abstractNumId="19">
     <w:nsid w:val="31BC23EB"/>
     <w:multiLevelType w:val="hybridMultilevel"/>
     <w:tmpl w:val="3884786C"/>
@@ -5347,7 +5607,7 @@
       </w:rPr>
     </w:lvl>
   </w:abstractNum>
-  <w:abstractNum w:abstractNumId="18">
+  <w:abstractNum w:abstractNumId="20">
     <w:nsid w:val="3347679B"/>
     <w:multiLevelType w:val="hybridMultilevel"/>
     <w:tmpl w:val="01FA178C"/>
@@ -5461,7 +5721,7 @@
       </w:rPr>
     </w:lvl>
   </w:abstractNum>
-  <w:abstractNum w:abstractNumId="19">
+  <w:abstractNum w:abstractNumId="21">
     <w:nsid w:val="3C375293"/>
     <w:multiLevelType w:val="singleLevel"/>
     <w:tmpl w:val="1AA8097E"/>
@@ -5481,7 +5741,7 @@
       </w:rPr>
     </w:lvl>
   </w:abstractNum>
-  <w:abstractNum w:abstractNumId="20">
+  <w:abstractNum w:abstractNumId="22">
     <w:nsid w:val="41656E7E"/>
     <w:multiLevelType w:val="hybridMultilevel"/>
     <w:tmpl w:val="3FE8FFE8"/>
@@ -5594,7 +5854,7 @@
       </w:rPr>
     </w:lvl>
   </w:abstractNum>
-  <w:abstractNum w:abstractNumId="21">
+  <w:abstractNum w:abstractNumId="23">
     <w:nsid w:val="47C50F5C"/>
     <w:multiLevelType w:val="hybridMultilevel"/>
     <w:tmpl w:val="0FE66AC0"/>
@@ -5707,7 +5967,7 @@
       </w:rPr>
     </w:lvl>
   </w:abstractNum>
-  <w:abstractNum w:abstractNumId="22">
+  <w:abstractNum w:abstractNumId="24">
     <w:nsid w:val="48B62C80"/>
     <w:multiLevelType w:val="hybridMultilevel"/>
     <w:tmpl w:val="BA165B4E"/>
@@ -5820,7 +6080,7 @@
       </w:rPr>
     </w:lvl>
   </w:abstractNum>
-  <w:abstractNum w:abstractNumId="23">
+  <w:abstractNum w:abstractNumId="25">
     <w:nsid w:val="494B7A1E"/>
     <w:multiLevelType w:val="hybridMultilevel"/>
     <w:tmpl w:val="4BBCC6E0"/>
@@ -5933,7 +6193,7 @@
       </w:rPr>
     </w:lvl>
   </w:abstractNum>
-  <w:abstractNum w:abstractNumId="24">
+  <w:abstractNum w:abstractNumId="26">
     <w:nsid w:val="50A8130F"/>
     <w:multiLevelType w:val="hybridMultilevel"/>
     <w:tmpl w:val="A36E606E"/>
@@ -6046,7 +6306,7 @@
       </w:rPr>
     </w:lvl>
   </w:abstractNum>
-  <w:abstractNum w:abstractNumId="25">
+  <w:abstractNum w:abstractNumId="27">
     <w:nsid w:val="52B53F1A"/>
     <w:multiLevelType w:val="hybridMultilevel"/>
     <w:tmpl w:val="0436C9E4"/>
@@ -6132,7 +6392,120 @@
       </w:pPr>
     </w:lvl>
   </w:abstractNum>
-  <w:abstractNum w:abstractNumId="26">
+  <w:abstractNum w:abstractNumId="28">
+    <w:nsid w:val="5B911953"/>
+    <w:multiLevelType w:val="hybridMultilevel"/>
+    <w:tmpl w:val="7CF69084"/>
+    <w:lvl w:ilvl="0" w:tplc="0C0A0001">
+      <w:start w:val="1"/>
+      <w:numFmt w:val="bullet"/>
+      <w:lvlText w:val=""/>
+      <w:lvlJc w:val="left"/>
+      <w:pPr>
+        <w:ind w:left="720" w:hanging="360"/>
+      </w:pPr>
+      <w:rPr>
+        <w:rFonts w:ascii="Symbol" w:hAnsi="Symbol" w:hint="default"/>
+      </w:rPr>
+    </w:lvl>
+    <w:lvl w:ilvl="1" w:tplc="0C0A0003" w:tentative="1">
+      <w:start w:val="1"/>
+      <w:numFmt w:val="bullet"/>
+      <w:lvlText w:val="o"/>
+      <w:lvlJc w:val="left"/>
+      <w:pPr>
+        <w:ind w:left="1440" w:hanging="360"/>
+      </w:pPr>
+      <w:rPr>
+        <w:rFonts w:ascii="Courier New" w:hAnsi="Courier New" w:cs="Courier New" w:hint="default"/>
+      </w:rPr>
+    </w:lvl>
+    <w:lvl w:ilvl="2" w:tplc="0C0A0005" w:tentative="1">
+      <w:start w:val="1"/>
+      <w:numFmt w:val="bullet"/>
+      <w:lvlText w:val=""/>
+      <w:lvlJc w:val="left"/>
+      <w:pPr>
+        <w:ind w:left="2160" w:hanging="360"/>
+      </w:pPr>
+      <w:rPr>
+        <w:rFonts w:ascii="Wingdings" w:hAnsi="Wingdings" w:hint="default"/>
+      </w:rPr>
+    </w:lvl>
+    <w:lvl w:ilvl="3" w:tplc="0C0A0001" w:tentative="1">
+      <w:start w:val="1"/>
+      <w:numFmt w:val="bullet"/>
+      <w:lvlText w:val=""/>
+      <w:lvlJc w:val="left"/>
+      <w:pPr>
+        <w:ind w:left="2880" w:hanging="360"/>
+      </w:pPr>
+      <w:rPr>
+        <w:rFonts w:ascii="Symbol" w:hAnsi="Symbol" w:hint="default"/>
+      </w:rPr>
+    </w:lvl>
+    <w:lvl w:ilvl="4" w:tplc="0C0A0003" w:tentative="1">
+      <w:start w:val="1"/>
+      <w:numFmt w:val="bullet"/>
+      <w:lvlText w:val="o"/>
+      <w:lvlJc w:val="left"/>
+      <w:pPr>
+        <w:ind w:left="3600" w:hanging="360"/>
+      </w:pPr>
+      <w:rPr>
+        <w:rFonts w:ascii="Courier New" w:hAnsi="Courier New" w:cs="Courier New" w:hint="default"/>
+      </w:rPr>
+    </w:lvl>
+    <w:lvl w:ilvl="5" w:tplc="0C0A0005" w:tentative="1">
+      <w:start w:val="1"/>
+      <w:numFmt w:val="bullet"/>
+      <w:lvlText w:val=""/>
+      <w:lvlJc w:val="left"/>
+      <w:pPr>
+        <w:ind w:left="4320" w:hanging="360"/>
+      </w:pPr>
+      <w:rPr>
+        <w:rFonts w:ascii="Wingdings" w:hAnsi="Wingdings" w:hint="default"/>
+      </w:rPr>
+    </w:lvl>
+    <w:lvl w:ilvl="6" w:tplc="0C0A0001" w:tentative="1">
+      <w:start w:val="1"/>
+      <w:numFmt w:val="bullet"/>
+      <w:lvlText w:val=""/>
+      <w:lvlJc w:val="left"/>
+      <w:pPr>
+        <w:ind w:left="5040" w:hanging="360"/>
+      </w:pPr>
+      <w:rPr>
+        <w:rFonts w:ascii="Symbol" w:hAnsi="Symbol" w:hint="default"/>
+      </w:rPr>
+    </w:lvl>
+    <w:lvl w:ilvl="7" w:tplc="0C0A0003" w:tentative="1">
+      <w:start w:val="1"/>
+      <w:numFmt w:val="bullet"/>
+      <w:lvlText w:val="o"/>
+      <w:lvlJc w:val="left"/>
+      <w:pPr>
+        <w:ind w:left="5760" w:hanging="360"/>
+      </w:pPr>
+      <w:rPr>
+        <w:rFonts w:ascii="Courier New" w:hAnsi="Courier New" w:cs="Courier New" w:hint="default"/>
+      </w:rPr>
+    </w:lvl>
+    <w:lvl w:ilvl="8" w:tplc="0C0A0005" w:tentative="1">
+      <w:start w:val="1"/>
+      <w:numFmt w:val="bullet"/>
+      <w:lvlText w:val=""/>
+      <w:lvlJc w:val="left"/>
+      <w:pPr>
+        <w:ind w:left="6480" w:hanging="360"/>
+      </w:pPr>
+      <w:rPr>
+        <w:rFonts w:ascii="Wingdings" w:hAnsi="Wingdings" w:hint="default"/>
+      </w:rPr>
+    </w:lvl>
+  </w:abstractNum>
+  <w:abstractNum w:abstractNumId="29">
     <w:nsid w:val="5E8F695D"/>
     <w:multiLevelType w:val="hybridMultilevel"/>
     <w:tmpl w:val="AE489608"/>
@@ -6246,7 +6619,7 @@
       </w:rPr>
     </w:lvl>
   </w:abstractNum>
-  <w:abstractNum w:abstractNumId="27">
+  <w:abstractNum w:abstractNumId="30">
     <w:nsid w:val="5F5B7BF4"/>
     <w:multiLevelType w:val="hybridMultilevel"/>
     <w:tmpl w:val="1BE0ACA0"/>
@@ -6360,7 +6733,7 @@
       </w:rPr>
     </w:lvl>
   </w:abstractNum>
-  <w:abstractNum w:abstractNumId="28">
+  <w:abstractNum w:abstractNumId="31">
     <w:nsid w:val="5FA15BC5"/>
     <w:multiLevelType w:val="hybridMultilevel"/>
     <w:tmpl w:val="B7606AD2"/>
@@ -6473,7 +6846,7 @@
       </w:rPr>
     </w:lvl>
   </w:abstractNum>
-  <w:abstractNum w:abstractNumId="29">
+  <w:abstractNum w:abstractNumId="32">
     <w:nsid w:val="66162CB8"/>
     <w:multiLevelType w:val="multilevel"/>
     <w:tmpl w:val="B874C58C"/>
@@ -6586,7 +6959,7 @@
       </w:rPr>
     </w:lvl>
   </w:abstractNum>
-  <w:abstractNum w:abstractNumId="30">
+  <w:abstractNum w:abstractNumId="33">
     <w:nsid w:val="6DB21ED4"/>
     <w:multiLevelType w:val="hybridMultilevel"/>
     <w:tmpl w:val="0B60B5DA"/>
@@ -6699,7 +7072,7 @@
       </w:rPr>
     </w:lvl>
   </w:abstractNum>
-  <w:abstractNum w:abstractNumId="31">
+  <w:abstractNum w:abstractNumId="34">
     <w:nsid w:val="737A63FD"/>
     <w:multiLevelType w:val="hybridMultilevel"/>
     <w:tmpl w:val="19F08E2A"/>
@@ -6812,7 +7185,120 @@
       </w:rPr>
     </w:lvl>
   </w:abstractNum>
-  <w:abstractNum w:abstractNumId="32">
+  <w:abstractNum w:abstractNumId="35">
+    <w:nsid w:val="75871A98"/>
+    <w:multiLevelType w:val="hybridMultilevel"/>
+    <w:tmpl w:val="CB8E9CB4"/>
+    <w:lvl w:ilvl="0" w:tplc="0C0A0001">
+      <w:start w:val="1"/>
+      <w:numFmt w:val="bullet"/>
+      <w:lvlText w:val=""/>
+      <w:lvlJc w:val="left"/>
+      <w:pPr>
+        <w:ind w:left="720" w:hanging="360"/>
+      </w:pPr>
+      <w:rPr>
+        <w:rFonts w:ascii="Symbol" w:hAnsi="Symbol" w:hint="default"/>
+      </w:rPr>
+    </w:lvl>
+    <w:lvl w:ilvl="1" w:tplc="0C0A0003" w:tentative="1">
+      <w:start w:val="1"/>
+      <w:numFmt w:val="bullet"/>
+      <w:lvlText w:val="o"/>
+      <w:lvlJc w:val="left"/>
+      <w:pPr>
+        <w:ind w:left="1440" w:hanging="360"/>
+      </w:pPr>
+      <w:rPr>
+        <w:rFonts w:ascii="Courier New" w:hAnsi="Courier New" w:cs="Courier New" w:hint="default"/>
+      </w:rPr>
+    </w:lvl>
+    <w:lvl w:ilvl="2" w:tplc="0C0A0005" w:tentative="1">
+      <w:start w:val="1"/>
+      <w:numFmt w:val="bullet"/>
+      <w:lvlText w:val=""/>
+      <w:lvlJc w:val="left"/>
+      <w:pPr>
+        <w:ind w:left="2160" w:hanging="360"/>
+      </w:pPr>
+      <w:rPr>
+        <w:rFonts w:ascii="Wingdings" w:hAnsi="Wingdings" w:hint="default"/>
+      </w:rPr>
+    </w:lvl>
+    <w:lvl w:ilvl="3" w:tplc="0C0A0001" w:tentative="1">
+      <w:start w:val="1"/>
+      <w:numFmt w:val="bullet"/>
+      <w:lvlText w:val=""/>
+      <w:lvlJc w:val="left"/>
+      <w:pPr>
+        <w:ind w:left="2880" w:hanging="360"/>
+      </w:pPr>
+      <w:rPr>
+        <w:rFonts w:ascii="Symbol" w:hAnsi="Symbol" w:hint="default"/>
+      </w:rPr>
+    </w:lvl>
+    <w:lvl w:ilvl="4" w:tplc="0C0A0003" w:tentative="1">
+      <w:start w:val="1"/>
+      <w:numFmt w:val="bullet"/>
+      <w:lvlText w:val="o"/>
+      <w:lvlJc w:val="left"/>
+      <w:pPr>
+        <w:ind w:left="3600" w:hanging="360"/>
+      </w:pPr>
+      <w:rPr>
+        <w:rFonts w:ascii="Courier New" w:hAnsi="Courier New" w:cs="Courier New" w:hint="default"/>
+      </w:rPr>
+    </w:lvl>
+    <w:lvl w:ilvl="5" w:tplc="0C0A0005" w:tentative="1">
+      <w:start w:val="1"/>
+      <w:numFmt w:val="bullet"/>
+      <w:lvlText w:val=""/>
+      <w:lvlJc w:val="left"/>
+      <w:pPr>
+        <w:ind w:left="4320" w:hanging="360"/>
+      </w:pPr>
+      <w:rPr>
+        <w:rFonts w:ascii="Wingdings" w:hAnsi="Wingdings" w:hint="default"/>
+      </w:rPr>
+    </w:lvl>
+    <w:lvl w:ilvl="6" w:tplc="0C0A0001" w:tentative="1">
+      <w:start w:val="1"/>
+      <w:numFmt w:val="bullet"/>
+      <w:lvlText w:val=""/>
+      <w:lvlJc w:val="left"/>
+      <w:pPr>
+        <w:ind w:left="5040" w:hanging="360"/>
+      </w:pPr>
+      <w:rPr>
+        <w:rFonts w:ascii="Symbol" w:hAnsi="Symbol" w:hint="default"/>
+      </w:rPr>
+    </w:lvl>
+    <w:lvl w:ilvl="7" w:tplc="0C0A0003" w:tentative="1">
+      <w:start w:val="1"/>
+      <w:numFmt w:val="bullet"/>
+      <w:lvlText w:val="o"/>
+      <w:lvlJc w:val="left"/>
+      <w:pPr>
+        <w:ind w:left="5760" w:hanging="360"/>
+      </w:pPr>
+      <w:rPr>
+        <w:rFonts w:ascii="Courier New" w:hAnsi="Courier New" w:cs="Courier New" w:hint="default"/>
+      </w:rPr>
+    </w:lvl>
+    <w:lvl w:ilvl="8" w:tplc="0C0A0005" w:tentative="1">
+      <w:start w:val="1"/>
+      <w:numFmt w:val="bullet"/>
+      <w:lvlText w:val=""/>
+      <w:lvlJc w:val="left"/>
+      <w:pPr>
+        <w:ind w:left="6480" w:hanging="360"/>
+      </w:pPr>
+      <w:rPr>
+        <w:rFonts w:ascii="Wingdings" w:hAnsi="Wingdings" w:hint="default"/>
+      </w:rPr>
+    </w:lvl>
+  </w:abstractNum>
+  <w:abstractNum w:abstractNumId="36">
     <w:nsid w:val="779E3DA8"/>
     <w:multiLevelType w:val="hybridMultilevel"/>
     <w:tmpl w:val="0B52AF4C"/>
@@ -6925,7 +7411,7 @@
       </w:rPr>
     </w:lvl>
   </w:abstractNum>
-  <w:abstractNum w:abstractNumId="33">
+  <w:abstractNum w:abstractNumId="37">
     <w:nsid w:val="7AB00B30"/>
     <w:multiLevelType w:val="hybridMultilevel"/>
     <w:tmpl w:val="A120DD8C"/>
@@ -7038,7 +7524,7 @@
       </w:rPr>
     </w:lvl>
   </w:abstractNum>
-  <w:abstractNum w:abstractNumId="34">
+  <w:abstractNum w:abstractNumId="38">
     <w:nsid w:val="7EBC4DF9"/>
     <w:multiLevelType w:val="hybridMultilevel"/>
     <w:tmpl w:val="194E0C9A"/>
@@ -7155,58 +7641,58 @@
     <w:abstractNumId w:val="0"/>
   </w:num>
   <w:num w:numId="2">
+    <w:abstractNumId w:val="21"/>
+  </w:num>
+  <w:num w:numId="3">
+    <w:abstractNumId w:val="38"/>
+  </w:num>
+  <w:num w:numId="4">
+    <w:abstractNumId w:val="17"/>
+  </w:num>
+  <w:num w:numId="5">
+    <w:abstractNumId w:val="9"/>
+  </w:num>
+  <w:num w:numId="6">
+    <w:abstractNumId w:val="26"/>
+  </w:num>
+  <w:num w:numId="7">
     <w:abstractNumId w:val="19"/>
   </w:num>
-  <w:num w:numId="3">
+  <w:num w:numId="8">
+    <w:abstractNumId w:val="11"/>
+  </w:num>
+  <w:num w:numId="9">
+    <w:abstractNumId w:val="16"/>
+  </w:num>
+  <w:num w:numId="10">
+    <w:abstractNumId w:val="22"/>
+  </w:num>
+  <w:num w:numId="11">
     <w:abstractNumId w:val="34"/>
   </w:num>
-  <w:num w:numId="4">
-    <w:abstractNumId w:val="15"/>
+  <w:num w:numId="12">
+    <w:abstractNumId w:val="14"/>
   </w:num>
-  <w:num w:numId="5">
+  <w:num w:numId="13">
+    <w:abstractNumId w:val="25"/>
+  </w:num>
+  <w:num w:numId="14">
+    <w:abstractNumId w:val="33"/>
+  </w:num>
+  <w:num w:numId="15">
+    <w:abstractNumId w:val="31"/>
+  </w:num>
+  <w:num w:numId="16">
+    <w:abstractNumId w:val="18"/>
+  </w:num>
+  <w:num w:numId="17">
     <w:abstractNumId w:val="7"/>
   </w:num>
-  <w:num w:numId="6">
+  <w:num w:numId="18">
     <w:abstractNumId w:val="24"/>
   </w:num>
-  <w:num w:numId="7">
-    <w:abstractNumId w:val="17"/>
-  </w:num>
-  <w:num w:numId="8">
-    <w:abstractNumId w:val="9"/>
-  </w:num>
-  <w:num w:numId="9">
-    <w:abstractNumId w:val="14"/>
-  </w:num>
-  <w:num w:numId="10">
-    <w:abstractNumId w:val="20"/>
-  </w:num>
-  <w:num w:numId="11">
-    <w:abstractNumId w:val="31"/>
-  </w:num>
-  <w:num w:numId="12">
-    <w:abstractNumId w:val="12"/>
-  </w:num>
-  <w:num w:numId="13">
-    <w:abstractNumId w:val="23"/>
-  </w:num>
-  <w:num w:numId="14">
-    <w:abstractNumId w:val="30"/>
-  </w:num>
-  <w:num w:numId="15">
-    <w:abstractNumId w:val="28"/>
-  </w:num>
-  <w:num w:numId="16">
-    <w:abstractNumId w:val="16"/>
-  </w:num>
-  <w:num w:numId="17">
-    <w:abstractNumId w:val="6"/>
-  </w:num>
-  <w:num w:numId="18">
-    <w:abstractNumId w:val="22"/>
-  </w:num>
   <w:num w:numId="19">
-    <w:abstractNumId w:val="33"/>
+    <w:abstractNumId w:val="37"/>
   </w:num>
   <w:num w:numId="20">
     <w:abstractNumId w:val="0"/>
@@ -7218,13 +7704,13 @@
     </w:lvlOverride>
   </w:num>
   <w:num w:numId="21">
-    <w:abstractNumId w:val="11"/>
+    <w:abstractNumId w:val="13"/>
   </w:num>
   <w:num w:numId="22">
-    <w:abstractNumId w:val="25"/>
+    <w:abstractNumId w:val="27"/>
   </w:num>
   <w:num w:numId="23">
-    <w:abstractNumId w:val="29"/>
+    <w:abstractNumId w:val="32"/>
   </w:num>
   <w:num w:numId="24">
     <w:abstractNumId w:val="0"/>
@@ -7266,16 +7752,28 @@
     <w:abstractNumId w:val="0"/>
   </w:num>
   <w:num w:numId="28">
-    <w:abstractNumId w:val="32"/>
+    <w:abstractNumId w:val="36"/>
   </w:num>
   <w:num w:numId="29">
-    <w:abstractNumId w:val="21"/>
+    <w:abstractNumId w:val="23"/>
   </w:num>
   <w:num w:numId="30">
-    <w:abstractNumId w:val="13"/>
+    <w:abstractNumId w:val="15"/>
   </w:num>
   <w:num w:numId="31">
-    <w:abstractNumId w:val="10"/>
+    <w:abstractNumId w:val="12"/>
+  </w:num>
+  <w:num w:numId="32">
+    <w:abstractNumId w:val="8"/>
+  </w:num>
+  <w:num w:numId="33">
+    <w:abstractNumId w:val="6"/>
+  </w:num>
+  <w:num w:numId="34">
+    <w:abstractNumId w:val="28"/>
+  </w:num>
+  <w:num w:numId="35">
+    <w:abstractNumId w:val="35"/>
   </w:num>
   <w:numIdMacAtCleanup w:val="20"/>
 </w:numbering>
@@ -8947,7 +9445,7 @@
 </file>
 
 <file path=customXml/itemProps1.xml><?xml version="1.0" encoding="utf-8"?>
-<ds:datastoreItem xmlns:ds="http://schemas.openxmlformats.org/officeDocument/2006/customXml" ds:itemID="{2F62D172-E961-4D44-AEE9-42DBF8D6F5A5}">
+<ds:datastoreItem xmlns:ds="http://schemas.openxmlformats.org/officeDocument/2006/customXml" ds:itemID="{CEAFB4BD-3037-4DB7-BAF2-A78C991D10B4}">
   <ds:schemaRefs>
     <ds:schemaRef ds:uri="http://schemas.openxmlformats.org/officeDocument/2006/bibliography"/>
   </ds:schemaRefs>

</xml_diff>